<commit_message>
Updated screenshots to english versions. Created a PDF with instructions.
</commit_message>
<xml_diff>
--- a/inst/doc/medplot-Instructions.docx
+++ b/inst/doc/medplot-Instructions.docx
@@ -40,7 +40,7 @@
           <w:color w:val="auto"/>
           <w:sz w:val="22"/>
           <w:szCs w:val="22"/>
-          <w:lang w:eastAsia="en-US"/>
+          <w:lang w:val="sl-SI" w:eastAsia="en-US"/>
         </w:rPr>
         <w:id w:val="2073232147"/>
         <w:docPartObj>
@@ -71,7 +71,7 @@
             <w:rPr>
               <w:rFonts w:eastAsiaTheme="minorEastAsia"/>
               <w:noProof/>
-              <w:lang w:val="en-US" w:eastAsia="sl-SI"/>
+              <w:lang w:eastAsia="sl-SI"/>
             </w:rPr>
           </w:pPr>
           <w:r>
@@ -92,37 +92,154 @@
             </w:rPr>
             <w:fldChar w:fldCharType="separate"/>
           </w:r>
-          <w:hyperlink w:anchor="_Toc357758539" w:history="1">
+          <w:bookmarkStart w:id="0" w:name="_GoBack"/>
+          <w:bookmarkEnd w:id="0"/>
+          <w:r>
+            <w:rPr>
+              <w:rStyle w:val="Hiperpovezava"/>
+              <w:noProof/>
+            </w:rPr>
+            <w:fldChar w:fldCharType="begin"/>
+          </w:r>
+          <w:r>
+            <w:rPr>
+              <w:rStyle w:val="Hiperpovezava"/>
+              <w:noProof/>
+            </w:rPr>
+            <w:instrText xml:space="preserve"> </w:instrText>
+          </w:r>
+          <w:r>
+            <w:rPr>
+              <w:noProof/>
+            </w:rPr>
+            <w:instrText>HYPERLINK \l "_Toc357760095"</w:instrText>
+          </w:r>
+          <w:r>
+            <w:rPr>
+              <w:rStyle w:val="Hiperpovezava"/>
+              <w:noProof/>
+            </w:rPr>
+            <w:instrText xml:space="preserve"> </w:instrText>
+          </w:r>
+          <w:r>
+            <w:rPr>
+              <w:rStyle w:val="Hiperpovezava"/>
+              <w:noProof/>
+            </w:rPr>
+          </w:r>
+          <w:r>
+            <w:rPr>
+              <w:rStyle w:val="Hiperpovezava"/>
+              <w:noProof/>
+            </w:rPr>
+            <w:fldChar w:fldCharType="separate"/>
+          </w:r>
+          <w:r>
+            <w:rPr>
+              <w:rStyle w:val="Hiperpovezava"/>
+              <w:noProof/>
+              <w:lang w:val="en-US"/>
+            </w:rPr>
+            <w:t xml:space="preserve">Package </w:t>
+          </w:r>
+          <w:r>
+            <w:rPr>
+              <w:rStyle w:val="Hiperpovezava"/>
+              <w:rFonts w:ascii="Courier New" w:hAnsi="Courier New" w:cs="Courier New"/>
+              <w:noProof/>
+              <w:lang w:val="en-US"/>
+            </w:rPr>
+            <w:t>medplot</w:t>
+          </w:r>
+          <w:r>
+            <w:rPr>
+              <w:rStyle w:val="Hiperpovezava"/>
+              <w:noProof/>
+              <w:lang w:val="en-US"/>
+            </w:rPr>
+            <w:t xml:space="preserve"> installation instructions</w:t>
+          </w:r>
+          <w:r>
+            <w:rPr>
+              <w:noProof/>
+              <w:webHidden/>
+            </w:rPr>
+            <w:tab/>
+          </w:r>
+          <w:r>
+            <w:rPr>
+              <w:noProof/>
+              <w:webHidden/>
+            </w:rPr>
+            <w:fldChar w:fldCharType="begin"/>
+          </w:r>
+          <w:r>
+            <w:rPr>
+              <w:noProof/>
+              <w:webHidden/>
+            </w:rPr>
+            <w:instrText xml:space="preserve"> PAGEREF _Toc357760095 \h </w:instrText>
+          </w:r>
+          <w:r>
+            <w:rPr>
+              <w:noProof/>
+              <w:webHidden/>
+            </w:rPr>
+          </w:r>
+          <w:r>
+            <w:rPr>
+              <w:noProof/>
+              <w:webHidden/>
+            </w:rPr>
+            <w:fldChar w:fldCharType="separate"/>
+          </w:r>
+          <w:r>
+            <w:rPr>
+              <w:noProof/>
+              <w:webHidden/>
+            </w:rPr>
+            <w:t>2</w:t>
+          </w:r>
+          <w:r>
+            <w:rPr>
+              <w:noProof/>
+              <w:webHidden/>
+            </w:rPr>
+            <w:fldChar w:fldCharType="end"/>
+          </w:r>
+          <w:r>
+            <w:rPr>
+              <w:rStyle w:val="Hiperpovezava"/>
+              <w:noProof/>
+            </w:rPr>
+            <w:fldChar w:fldCharType="end"/>
+          </w:r>
+        </w:p>
+        <w:p>
+          <w:pPr>
+            <w:pStyle w:val="Kazalovsebine2"/>
+            <w:tabs>
+              <w:tab w:val="right" w:leader="dot" w:pos="9062"/>
+            </w:tabs>
+            <w:rPr>
+              <w:rFonts w:eastAsiaTheme="minorEastAsia"/>
+              <w:noProof/>
+              <w:lang w:eastAsia="sl-SI"/>
+            </w:rPr>
+          </w:pPr>
+          <w:hyperlink w:anchor="_Toc357760096" w:history="1">
             <w:r>
               <w:rPr>
                 <w:rStyle w:val="Hiperpovezava"/>
                 <w:noProof/>
                 <w:lang w:val="en-US"/>
               </w:rPr>
-              <w:t xml:space="preserve">Package </w:t>
-            </w:r>
-            <w:r>
-              <w:rPr>
-                <w:rStyle w:val="Hiperpovezava"/>
-                <w:rFonts w:ascii="Courier New" w:hAnsi="Courier New" w:cs="Courier New"/>
-                <w:noProof/>
-                <w:lang w:val="en-US"/>
-              </w:rPr>
-              <w:t>medplot</w:t>
-            </w:r>
-            <w:r>
-              <w:rPr>
-                <w:rStyle w:val="Hiperpovezava"/>
-                <w:noProof/>
-                <w:lang w:val="en-US"/>
-              </w:rPr>
-              <w:t xml:space="preserve"> installation instructions</w:t>
-            </w:r>
-            <w:r>
-              <w:rPr>
-                <w:noProof/>
-                <w:webHidden/>
-                <w:lang w:val="en-US"/>
+              <w:t>Prerequisites:</w:t>
+            </w:r>
+            <w:r>
+              <w:rPr>
+                <w:noProof/>
+                <w:webHidden/>
               </w:rPr>
               <w:tab/>
             </w:r>
@@ -130,7 +247,6 @@
               <w:rPr>
                 <w:noProof/>
                 <w:webHidden/>
-                <w:lang w:val="en-US"/>
               </w:rPr>
               <w:fldChar w:fldCharType="begin"/>
             </w:r>
@@ -138,22 +254,19 @@
               <w:rPr>
                 <w:noProof/>
                 <w:webHidden/>
-                <w:lang w:val="en-US"/>
-              </w:rPr>
-              <w:instrText xml:space="preserve"> PAGEREF _Toc357758539 \h </w:instrText>
-            </w:r>
-            <w:r>
-              <w:rPr>
-                <w:noProof/>
-                <w:webHidden/>
-                <w:lang w:val="en-US"/>
-              </w:rPr>
-            </w:r>
-            <w:r>
-              <w:rPr>
-                <w:noProof/>
-                <w:webHidden/>
-                <w:lang w:val="en-US"/>
+              </w:rPr>
+              <w:instrText xml:space="preserve"> PAGEREF _Toc357760096 \h </w:instrText>
+            </w:r>
+            <w:r>
+              <w:rPr>
+                <w:noProof/>
+                <w:webHidden/>
+              </w:rPr>
+            </w:r>
+            <w:r>
+              <w:rPr>
+                <w:noProof/>
+                <w:webHidden/>
               </w:rPr>
               <w:fldChar w:fldCharType="separate"/>
             </w:r>
@@ -161,15 +274,13 @@
               <w:rPr>
                 <w:noProof/>
                 <w:webHidden/>
-                <w:lang w:val="en-US"/>
-              </w:rPr>
-              <w:t>1</w:t>
-            </w:r>
-            <w:r>
-              <w:rPr>
-                <w:noProof/>
-                <w:webHidden/>
-                <w:lang w:val="en-US"/>
+              </w:rPr>
+              <w:t>2</w:t>
+            </w:r>
+            <w:r>
+              <w:rPr>
+                <w:noProof/>
+                <w:webHidden/>
               </w:rPr>
               <w:fldChar w:fldCharType="end"/>
             </w:r>
@@ -184,23 +295,22 @@
             <w:rPr>
               <w:rFonts w:eastAsiaTheme="minorEastAsia"/>
               <w:noProof/>
-              <w:lang w:val="en-US" w:eastAsia="sl-SI"/>
+              <w:lang w:eastAsia="sl-SI"/>
             </w:rPr>
           </w:pPr>
-          <w:hyperlink w:anchor="_Toc357758540" w:history="1">
+          <w:hyperlink w:anchor="_Toc357760097" w:history="1">
             <w:r>
               <w:rPr>
                 <w:rStyle w:val="Hiperpovezava"/>
                 <w:noProof/>
                 <w:lang w:val="en-US"/>
               </w:rPr>
-              <w:t>Prerequisites:</w:t>
-            </w:r>
-            <w:r>
-              <w:rPr>
-                <w:noProof/>
-                <w:webHidden/>
-                <w:lang w:val="en-US"/>
+              <w:t>RAndFriends installation</w:t>
+            </w:r>
+            <w:r>
+              <w:rPr>
+                <w:noProof/>
+                <w:webHidden/>
               </w:rPr>
               <w:tab/>
             </w:r>
@@ -208,7 +318,6 @@
               <w:rPr>
                 <w:noProof/>
                 <w:webHidden/>
-                <w:lang w:val="en-US"/>
               </w:rPr>
               <w:fldChar w:fldCharType="begin"/>
             </w:r>
@@ -216,22 +325,19 @@
               <w:rPr>
                 <w:noProof/>
                 <w:webHidden/>
-                <w:lang w:val="en-US"/>
-              </w:rPr>
-              <w:instrText xml:space="preserve"> PAGEREF _Toc357758540 \h </w:instrText>
-            </w:r>
-            <w:r>
-              <w:rPr>
-                <w:noProof/>
-                <w:webHidden/>
-                <w:lang w:val="en-US"/>
-              </w:rPr>
-            </w:r>
-            <w:r>
-              <w:rPr>
-                <w:noProof/>
-                <w:webHidden/>
-                <w:lang w:val="en-US"/>
+              </w:rPr>
+              <w:instrText xml:space="preserve"> PAGEREF _Toc357760097 \h </w:instrText>
+            </w:r>
+            <w:r>
+              <w:rPr>
+                <w:noProof/>
+                <w:webHidden/>
+              </w:rPr>
+            </w:r>
+            <w:r>
+              <w:rPr>
+                <w:noProof/>
+                <w:webHidden/>
               </w:rPr>
               <w:fldChar w:fldCharType="separate"/>
             </w:r>
@@ -239,15 +345,13 @@
               <w:rPr>
                 <w:noProof/>
                 <w:webHidden/>
-                <w:lang w:val="en-US"/>
-              </w:rPr>
-              <w:t>1</w:t>
-            </w:r>
-            <w:r>
-              <w:rPr>
-                <w:noProof/>
-                <w:webHidden/>
-                <w:lang w:val="en-US"/>
+              </w:rPr>
+              <w:t>2</w:t>
+            </w:r>
+            <w:r>
+              <w:rPr>
+                <w:noProof/>
+                <w:webHidden/>
               </w:rPr>
               <w:fldChar w:fldCharType="end"/>
             </w:r>
@@ -262,54 +366,154 @@
             <w:rPr>
               <w:rFonts w:eastAsiaTheme="minorEastAsia"/>
               <w:noProof/>
-              <w:lang w:val="en-US" w:eastAsia="sl-SI"/>
+              <w:lang w:eastAsia="sl-SI"/>
             </w:rPr>
           </w:pPr>
-          <w:hyperlink w:anchor="_Toc357758541" w:history="1">
+          <w:hyperlink w:anchor="_Toc357760098" w:history="1">
             <w:r>
               <w:rPr>
                 <w:rStyle w:val="Hiperpovezava"/>
                 <w:noProof/>
                 <w:lang w:val="en-US"/>
               </w:rPr>
-              <w:t>RAndFriends installation</w:t>
-            </w:r>
-            <w:r>
-              <w:rPr>
-                <w:noProof/>
-                <w:webHidden/>
+              <w:t xml:space="preserve">Installation of </w:t>
+            </w:r>
+            <w:r>
+              <w:rPr>
+                <w:rStyle w:val="Hiperpovezava"/>
+                <w:rFonts w:ascii="Courier New" w:hAnsi="Courier New" w:cs="Courier New"/>
+                <w:noProof/>
                 <w:lang w:val="en-US"/>
               </w:rPr>
+              <w:t>medplot</w:t>
+            </w:r>
+            <w:r>
+              <w:rPr>
+                <w:rStyle w:val="Hiperpovezava"/>
+                <w:noProof/>
+                <w:lang w:val="en-US"/>
+              </w:rPr>
+              <w:t xml:space="preserve"> package</w:t>
+            </w:r>
+            <w:r>
+              <w:rPr>
+                <w:noProof/>
+                <w:webHidden/>
+              </w:rPr>
               <w:tab/>
             </w:r>
             <w:r>
               <w:rPr>
                 <w:noProof/>
                 <w:webHidden/>
+              </w:rPr>
+              <w:fldChar w:fldCharType="begin"/>
+            </w:r>
+            <w:r>
+              <w:rPr>
+                <w:noProof/>
+                <w:webHidden/>
+              </w:rPr>
+              <w:instrText xml:space="preserve"> PAGEREF _Toc357760098 \h </w:instrText>
+            </w:r>
+            <w:r>
+              <w:rPr>
+                <w:noProof/>
+                <w:webHidden/>
+              </w:rPr>
+            </w:r>
+            <w:r>
+              <w:rPr>
+                <w:noProof/>
+                <w:webHidden/>
+              </w:rPr>
+              <w:fldChar w:fldCharType="separate"/>
+            </w:r>
+            <w:r>
+              <w:rPr>
+                <w:noProof/>
+                <w:webHidden/>
+              </w:rPr>
+              <w:t>2</w:t>
+            </w:r>
+            <w:r>
+              <w:rPr>
+                <w:noProof/>
+                <w:webHidden/>
+              </w:rPr>
+              <w:fldChar w:fldCharType="end"/>
+            </w:r>
+          </w:hyperlink>
+        </w:p>
+        <w:p>
+          <w:pPr>
+            <w:pStyle w:val="Kazalovsebine1"/>
+            <w:tabs>
+              <w:tab w:val="right" w:leader="dot" w:pos="9062"/>
+            </w:tabs>
+            <w:rPr>
+              <w:rFonts w:eastAsiaTheme="minorEastAsia"/>
+              <w:noProof/>
+              <w:lang w:eastAsia="sl-SI"/>
+            </w:rPr>
+          </w:pPr>
+          <w:hyperlink w:anchor="_Toc357760099" w:history="1">
+            <w:r>
+              <w:rPr>
+                <w:rStyle w:val="Hiperpovezava"/>
+                <w:noProof/>
                 <w:lang w:val="en-US"/>
               </w:rPr>
+              <w:t xml:space="preserve">Package </w:t>
+            </w:r>
+            <w:r>
+              <w:rPr>
+                <w:rStyle w:val="Hiperpovezava"/>
+                <w:rFonts w:ascii="Courier New" w:hAnsi="Courier New" w:cs="Courier New"/>
+                <w:noProof/>
+                <w:lang w:val="en-US"/>
+              </w:rPr>
+              <w:t>medplot</w:t>
+            </w:r>
+            <w:r>
+              <w:rPr>
+                <w:rStyle w:val="Hiperpovezava"/>
+                <w:noProof/>
+                <w:lang w:val="en-US"/>
+              </w:rPr>
+              <w:t xml:space="preserve"> usage instructions</w:t>
+            </w:r>
+            <w:r>
+              <w:rPr>
+                <w:noProof/>
+                <w:webHidden/>
+              </w:rPr>
+              <w:tab/>
+            </w:r>
+            <w:r>
+              <w:rPr>
+                <w:noProof/>
+                <w:webHidden/>
+              </w:rPr>
               <w:fldChar w:fldCharType="begin"/>
             </w:r>
             <w:r>
               <w:rPr>
                 <w:noProof/>
                 <w:webHidden/>
-                <w:lang w:val="en-US"/>
-              </w:rPr>
-              <w:instrText xml:space="preserve"> PAGEREF _Toc357758541 \h </w:instrText>
-            </w:r>
-            <w:r>
-              <w:rPr>
-                <w:noProof/>
-                <w:webHidden/>
-                <w:lang w:val="en-US"/>
-              </w:rPr>
-            </w:r>
-            <w:r>
-              <w:rPr>
-                <w:noProof/>
-                <w:webHidden/>
-                <w:lang w:val="en-US"/>
+              </w:rPr>
+              <w:instrText xml:space="preserve"> PAGEREF _Toc357760099 \h </w:instrText>
+            </w:r>
+            <w:r>
+              <w:rPr>
+                <w:noProof/>
+                <w:webHidden/>
+              </w:rPr>
+            </w:r>
+            <w:r>
+              <w:rPr>
+                <w:noProof/>
+                <w:webHidden/>
               </w:rPr>
               <w:fldChar w:fldCharType="separate"/>
             </w:r>
@@ -317,15 +521,13 @@
               <w:rPr>
                 <w:noProof/>
                 <w:webHidden/>
-                <w:lang w:val="en-US"/>
-              </w:rPr>
-              <w:t>2</w:t>
-            </w:r>
-            <w:r>
-              <w:rPr>
-                <w:noProof/>
-                <w:webHidden/>
-                <w:lang w:val="en-US"/>
+              </w:rPr>
+              <w:t>6</w:t>
+            </w:r>
+            <w:r>
+              <w:rPr>
+                <w:noProof/>
+                <w:webHidden/>
               </w:rPr>
               <w:fldChar w:fldCharType="end"/>
             </w:r>
@@ -340,40 +542,22 @@
             <w:rPr>
               <w:rFonts w:eastAsiaTheme="minorEastAsia"/>
               <w:noProof/>
-              <w:lang w:val="en-US" w:eastAsia="sl-SI"/>
+              <w:lang w:eastAsia="sl-SI"/>
             </w:rPr>
           </w:pPr>
-          <w:hyperlink w:anchor="_Toc357758542" w:history="1">
+          <w:hyperlink w:anchor="_Toc357760100" w:history="1">
             <w:r>
               <w:rPr>
                 <w:rStyle w:val="Hiperpovezava"/>
                 <w:noProof/>
                 <w:lang w:val="en-US"/>
               </w:rPr>
-              <w:t xml:space="preserve">Installation of </w:t>
-            </w:r>
-            <w:r>
-              <w:rPr>
-                <w:rStyle w:val="Hiperpovezava"/>
-                <w:rFonts w:ascii="Courier New" w:hAnsi="Courier New" w:cs="Courier New"/>
-                <w:noProof/>
-                <w:lang w:val="en-US"/>
-              </w:rPr>
-              <w:t>medplot</w:t>
-            </w:r>
-            <w:r>
-              <w:rPr>
-                <w:rStyle w:val="Hiperpovezava"/>
-                <w:noProof/>
-                <w:lang w:val="en-US"/>
-              </w:rPr>
-              <w:t xml:space="preserve"> package</w:t>
-            </w:r>
-            <w:r>
-              <w:rPr>
-                <w:noProof/>
-                <w:webHidden/>
-                <w:lang w:val="en-US"/>
+              <w:t>General usage instructions</w:t>
+            </w:r>
+            <w:r>
+              <w:rPr>
+                <w:noProof/>
+                <w:webHidden/>
               </w:rPr>
               <w:tab/>
             </w:r>
@@ -381,7 +565,6 @@
               <w:rPr>
                 <w:noProof/>
                 <w:webHidden/>
-                <w:lang w:val="en-US"/>
               </w:rPr>
               <w:fldChar w:fldCharType="begin"/>
             </w:r>
@@ -389,22 +572,19 @@
               <w:rPr>
                 <w:noProof/>
                 <w:webHidden/>
-                <w:lang w:val="en-US"/>
-              </w:rPr>
-              <w:instrText xml:space="preserve"> PAGEREF _Toc357758542 \h </w:instrText>
-            </w:r>
-            <w:r>
-              <w:rPr>
-                <w:noProof/>
-                <w:webHidden/>
-                <w:lang w:val="en-US"/>
-              </w:rPr>
-            </w:r>
-            <w:r>
-              <w:rPr>
-                <w:noProof/>
-                <w:webHidden/>
-                <w:lang w:val="en-US"/>
+              </w:rPr>
+              <w:instrText xml:space="preserve"> PAGEREF _Toc357760100 \h </w:instrText>
+            </w:r>
+            <w:r>
+              <w:rPr>
+                <w:noProof/>
+                <w:webHidden/>
+              </w:rPr>
+            </w:r>
+            <w:r>
+              <w:rPr>
+                <w:noProof/>
+                <w:webHidden/>
               </w:rPr>
               <w:fldChar w:fldCharType="separate"/>
             </w:r>
@@ -412,15 +592,13 @@
               <w:rPr>
                 <w:noProof/>
                 <w:webHidden/>
-                <w:lang w:val="en-US"/>
-              </w:rPr>
-              <w:t>2</w:t>
-            </w:r>
-            <w:r>
-              <w:rPr>
-                <w:noProof/>
-                <w:webHidden/>
-                <w:lang w:val="en-US"/>
+              </w:rPr>
+              <w:t>7</w:t>
+            </w:r>
+            <w:r>
+              <w:rPr>
+                <w:noProof/>
+                <w:webHidden/>
               </w:rPr>
               <w:fldChar w:fldCharType="end"/>
             </w:r>
@@ -428,55 +606,249 @@
         </w:p>
         <w:p>
           <w:pPr>
-            <w:pStyle w:val="Kazalovsebine1"/>
+            <w:pStyle w:val="Kazalovsebine3"/>
             <w:tabs>
               <w:tab w:val="right" w:leader="dot" w:pos="9062"/>
             </w:tabs>
             <w:rPr>
               <w:rFonts w:eastAsiaTheme="minorEastAsia"/>
               <w:noProof/>
-              <w:lang w:val="en-US" w:eastAsia="sl-SI"/>
+              <w:lang w:eastAsia="sl-SI"/>
             </w:rPr>
           </w:pPr>
-          <w:hyperlink w:anchor="_Toc357758543" w:history="1">
+          <w:hyperlink w:anchor="_Toc357760101" w:history="1">
             <w:r>
               <w:rPr>
                 <w:rStyle w:val="Hiperpovezava"/>
                 <w:noProof/>
                 <w:lang w:val="en-US"/>
               </w:rPr>
-              <w:t xml:space="preserve">Package </w:t>
-            </w:r>
+              <w:t>“Stop R Server” button</w:t>
+            </w:r>
+            <w:r>
+              <w:rPr>
+                <w:noProof/>
+                <w:webHidden/>
+              </w:rPr>
+              <w:tab/>
+            </w:r>
+            <w:r>
+              <w:rPr>
+                <w:noProof/>
+                <w:webHidden/>
+              </w:rPr>
+              <w:fldChar w:fldCharType="begin"/>
+            </w:r>
+            <w:r>
+              <w:rPr>
+                <w:noProof/>
+                <w:webHidden/>
+              </w:rPr>
+              <w:instrText xml:space="preserve"> PAGEREF _Toc357760101 \h </w:instrText>
+            </w:r>
+            <w:r>
+              <w:rPr>
+                <w:noProof/>
+                <w:webHidden/>
+              </w:rPr>
+            </w:r>
+            <w:r>
+              <w:rPr>
+                <w:noProof/>
+                <w:webHidden/>
+              </w:rPr>
+              <w:fldChar w:fldCharType="separate"/>
+            </w:r>
+            <w:r>
+              <w:rPr>
+                <w:noProof/>
+                <w:webHidden/>
+              </w:rPr>
+              <w:t>8</w:t>
+            </w:r>
+            <w:r>
+              <w:rPr>
+                <w:noProof/>
+                <w:webHidden/>
+              </w:rPr>
+              <w:fldChar w:fldCharType="end"/>
+            </w:r>
+          </w:hyperlink>
+        </w:p>
+        <w:p>
+          <w:pPr>
+            <w:pStyle w:val="Kazalovsebine3"/>
+            <w:tabs>
+              <w:tab w:val="right" w:leader="dot" w:pos="9062"/>
+            </w:tabs>
+            <w:rPr>
+              <w:rFonts w:eastAsiaTheme="minorEastAsia"/>
+              <w:noProof/>
+              <w:lang w:eastAsia="sl-SI"/>
+            </w:rPr>
+          </w:pPr>
+          <w:hyperlink w:anchor="_Toc357760102" w:history="1">
             <w:r>
               <w:rPr>
                 <w:rStyle w:val="Hiperpovezava"/>
-                <w:rFonts w:ascii="Courier New" w:hAnsi="Courier New" w:cs="Courier New"/>
                 <w:noProof/>
                 <w:lang w:val="en-US"/>
               </w:rPr>
-              <w:t>medplot</w:t>
-            </w:r>
+              <w:t>“Update medplot R package” button</w:t>
+            </w:r>
+            <w:r>
+              <w:rPr>
+                <w:noProof/>
+                <w:webHidden/>
+              </w:rPr>
+              <w:tab/>
+            </w:r>
+            <w:r>
+              <w:rPr>
+                <w:noProof/>
+                <w:webHidden/>
+              </w:rPr>
+              <w:fldChar w:fldCharType="begin"/>
+            </w:r>
+            <w:r>
+              <w:rPr>
+                <w:noProof/>
+                <w:webHidden/>
+              </w:rPr>
+              <w:instrText xml:space="preserve"> PAGEREF _Toc357760102 \h </w:instrText>
+            </w:r>
+            <w:r>
+              <w:rPr>
+                <w:noProof/>
+                <w:webHidden/>
+              </w:rPr>
+            </w:r>
+            <w:r>
+              <w:rPr>
+                <w:noProof/>
+                <w:webHidden/>
+              </w:rPr>
+              <w:fldChar w:fldCharType="separate"/>
+            </w:r>
+            <w:r>
+              <w:rPr>
+                <w:noProof/>
+                <w:webHidden/>
+              </w:rPr>
+              <w:t>8</w:t>
+            </w:r>
+            <w:r>
+              <w:rPr>
+                <w:noProof/>
+                <w:webHidden/>
+              </w:rPr>
+              <w:fldChar w:fldCharType="end"/>
+            </w:r>
+          </w:hyperlink>
+        </w:p>
+        <w:p>
+          <w:pPr>
+            <w:pStyle w:val="Kazalovsebine3"/>
+            <w:tabs>
+              <w:tab w:val="right" w:leader="dot" w:pos="9062"/>
+            </w:tabs>
+            <w:rPr>
+              <w:rFonts w:eastAsiaTheme="minorEastAsia"/>
+              <w:noProof/>
+              <w:lang w:eastAsia="sl-SI"/>
+            </w:rPr>
+          </w:pPr>
+          <w:hyperlink w:anchor="_Toc357760103" w:history="1">
             <w:r>
               <w:rPr>
                 <w:rStyle w:val="Hiperpovezava"/>
                 <w:noProof/>
                 <w:lang w:val="en-US"/>
               </w:rPr>
-              <w:t xml:space="preserve"> usage instructions</w:t>
-            </w:r>
-            <w:r>
-              <w:rPr>
-                <w:noProof/>
-                <w:webHidden/>
+              <w:t>Protected cells and sheets</w:t>
+            </w:r>
+            <w:r>
+              <w:rPr>
+                <w:noProof/>
+                <w:webHidden/>
+              </w:rPr>
+              <w:tab/>
+            </w:r>
+            <w:r>
+              <w:rPr>
+                <w:noProof/>
+                <w:webHidden/>
+              </w:rPr>
+              <w:fldChar w:fldCharType="begin"/>
+            </w:r>
+            <w:r>
+              <w:rPr>
+                <w:noProof/>
+                <w:webHidden/>
+              </w:rPr>
+              <w:instrText xml:space="preserve"> PAGEREF _Toc357760103 \h </w:instrText>
+            </w:r>
+            <w:r>
+              <w:rPr>
+                <w:noProof/>
+                <w:webHidden/>
+              </w:rPr>
+            </w:r>
+            <w:r>
+              <w:rPr>
+                <w:noProof/>
+                <w:webHidden/>
+              </w:rPr>
+              <w:fldChar w:fldCharType="separate"/>
+            </w:r>
+            <w:r>
+              <w:rPr>
+                <w:noProof/>
+                <w:webHidden/>
+              </w:rPr>
+              <w:t>8</w:t>
+            </w:r>
+            <w:r>
+              <w:rPr>
+                <w:noProof/>
+                <w:webHidden/>
+              </w:rPr>
+              <w:fldChar w:fldCharType="end"/>
+            </w:r>
+          </w:hyperlink>
+        </w:p>
+        <w:p>
+          <w:pPr>
+            <w:pStyle w:val="Kazalovsebine3"/>
+            <w:tabs>
+              <w:tab w:val="right" w:leader="dot" w:pos="9062"/>
+            </w:tabs>
+            <w:rPr>
+              <w:rFonts w:eastAsiaTheme="minorEastAsia"/>
+              <w:noProof/>
+              <w:lang w:eastAsia="sl-SI"/>
+            </w:rPr>
+          </w:pPr>
+          <w:hyperlink w:anchor="_Toc357760104" w:history="1">
+            <w:r>
+              <w:rPr>
+                <w:rStyle w:val="Hiperpovezava"/>
+                <w:noProof/>
                 <w:lang w:val="en-US"/>
               </w:rPr>
+              <w:t>Closing the Excel file</w:t>
+            </w:r>
+            <w:r>
+              <w:rPr>
+                <w:noProof/>
+                <w:webHidden/>
+              </w:rPr>
               <w:tab/>
             </w:r>
             <w:r>
               <w:rPr>
                 <w:noProof/>
                 <w:webHidden/>
-                <w:lang w:val="en-US"/>
               </w:rPr>
               <w:fldChar w:fldCharType="begin"/>
             </w:r>
@@ -484,22 +856,19 @@
               <w:rPr>
                 <w:noProof/>
                 <w:webHidden/>
-                <w:lang w:val="en-US"/>
-              </w:rPr>
-              <w:instrText xml:space="preserve"> PAGEREF _Toc357758543 \h </w:instrText>
-            </w:r>
-            <w:r>
-              <w:rPr>
-                <w:noProof/>
-                <w:webHidden/>
-                <w:lang w:val="en-US"/>
-              </w:rPr>
-            </w:r>
-            <w:r>
-              <w:rPr>
-                <w:noProof/>
-                <w:webHidden/>
-                <w:lang w:val="en-US"/>
+              </w:rPr>
+              <w:instrText xml:space="preserve"> PAGEREF _Toc357760104 \h </w:instrText>
+            </w:r>
+            <w:r>
+              <w:rPr>
+                <w:noProof/>
+                <w:webHidden/>
+              </w:rPr>
+            </w:r>
+            <w:r>
+              <w:rPr>
+                <w:noProof/>
+                <w:webHidden/>
               </w:rPr>
               <w:fldChar w:fldCharType="separate"/>
             </w:r>
@@ -507,15 +876,13 @@
               <w:rPr>
                 <w:noProof/>
                 <w:webHidden/>
-                <w:lang w:val="en-US"/>
-              </w:rPr>
-              <w:t>6</w:t>
-            </w:r>
-            <w:r>
-              <w:rPr>
-                <w:noProof/>
-                <w:webHidden/>
-                <w:lang w:val="en-US"/>
+              </w:rPr>
+              <w:t>9</w:t>
+            </w:r>
+            <w:r>
+              <w:rPr>
+                <w:noProof/>
+                <w:webHidden/>
               </w:rPr>
               <w:fldChar w:fldCharType="end"/>
             </w:r>
@@ -530,23 +897,22 @@
             <w:rPr>
               <w:rFonts w:eastAsiaTheme="minorEastAsia"/>
               <w:noProof/>
-              <w:lang w:val="en-US" w:eastAsia="sl-SI"/>
+              <w:lang w:eastAsia="sl-SI"/>
             </w:rPr>
           </w:pPr>
-          <w:hyperlink w:anchor="_Toc357758544" w:history="1">
+          <w:hyperlink w:anchor="_Toc357760105" w:history="1">
             <w:r>
               <w:rPr>
                 <w:rStyle w:val="Hiperpovezava"/>
                 <w:noProof/>
                 <w:lang w:val="en-US"/>
               </w:rPr>
-              <w:t>General usage instructions</w:t>
-            </w:r>
-            <w:r>
-              <w:rPr>
-                <w:noProof/>
-                <w:webHidden/>
-                <w:lang w:val="en-US"/>
+              <w:t>PlotSymptoms.xlsm spreadsheet usage instructions</w:t>
+            </w:r>
+            <w:r>
+              <w:rPr>
+                <w:noProof/>
+                <w:webHidden/>
               </w:rPr>
               <w:tab/>
             </w:r>
@@ -554,7 +920,6 @@
               <w:rPr>
                 <w:noProof/>
                 <w:webHidden/>
-                <w:lang w:val="en-US"/>
               </w:rPr>
               <w:fldChar w:fldCharType="begin"/>
             </w:r>
@@ -562,22 +927,19 @@
               <w:rPr>
                 <w:noProof/>
                 <w:webHidden/>
-                <w:lang w:val="en-US"/>
-              </w:rPr>
-              <w:instrText xml:space="preserve"> PAGEREF _Toc357758544 \h </w:instrText>
-            </w:r>
-            <w:r>
-              <w:rPr>
-                <w:noProof/>
-                <w:webHidden/>
-                <w:lang w:val="en-US"/>
-              </w:rPr>
-            </w:r>
-            <w:r>
-              <w:rPr>
-                <w:noProof/>
-                <w:webHidden/>
-                <w:lang w:val="en-US"/>
+              </w:rPr>
+              <w:instrText xml:space="preserve"> PAGEREF _Toc357760105 \h </w:instrText>
+            </w:r>
+            <w:r>
+              <w:rPr>
+                <w:noProof/>
+                <w:webHidden/>
+              </w:rPr>
+            </w:r>
+            <w:r>
+              <w:rPr>
+                <w:noProof/>
+                <w:webHidden/>
               </w:rPr>
               <w:fldChar w:fldCharType="separate"/>
             </w:r>
@@ -585,15 +947,13 @@
               <w:rPr>
                 <w:noProof/>
                 <w:webHidden/>
-                <w:lang w:val="en-US"/>
-              </w:rPr>
-              <w:t>7</w:t>
-            </w:r>
-            <w:r>
-              <w:rPr>
-                <w:noProof/>
-                <w:webHidden/>
-                <w:lang w:val="en-US"/>
+              </w:rPr>
+              <w:t>10</w:t>
+            </w:r>
+            <w:r>
+              <w:rPr>
+                <w:noProof/>
+                <w:webHidden/>
               </w:rPr>
               <w:fldChar w:fldCharType="end"/>
             </w:r>
@@ -606,24 +966,24 @@
               <w:tab w:val="right" w:leader="dot" w:pos="9062"/>
             </w:tabs>
             <w:rPr>
+              <w:rFonts w:eastAsiaTheme="minorEastAsia"/>
               <w:noProof/>
-              <w:lang w:val="en-US"/>
+              <w:lang w:eastAsia="sl-SI"/>
             </w:rPr>
           </w:pPr>
-          <w:hyperlink w:anchor="_Toc357758545" w:history="1">
+          <w:hyperlink w:anchor="_Toc357760106" w:history="1">
             <w:r>
               <w:rPr>
                 <w:rStyle w:val="Hiperpovezava"/>
                 <w:noProof/>
                 <w:lang w:val="en-US"/>
               </w:rPr>
-              <w:t>“Stop R Server” button</w:t>
-            </w:r>
-            <w:r>
-              <w:rPr>
-                <w:noProof/>
-                <w:webHidden/>
-                <w:lang w:val="en-US"/>
+              <w:t>“SETTINGS” sheet</w:t>
+            </w:r>
+            <w:r>
+              <w:rPr>
+                <w:noProof/>
+                <w:webHidden/>
               </w:rPr>
               <w:tab/>
             </w:r>
@@ -631,7 +991,6 @@
               <w:rPr>
                 <w:noProof/>
                 <w:webHidden/>
-                <w:lang w:val="en-US"/>
               </w:rPr>
               <w:fldChar w:fldCharType="begin"/>
             </w:r>
@@ -639,22 +998,19 @@
               <w:rPr>
                 <w:noProof/>
                 <w:webHidden/>
-                <w:lang w:val="en-US"/>
-              </w:rPr>
-              <w:instrText xml:space="preserve"> PAGEREF _Toc357758545 \h </w:instrText>
-            </w:r>
-            <w:r>
-              <w:rPr>
-                <w:noProof/>
-                <w:webHidden/>
-                <w:lang w:val="en-US"/>
-              </w:rPr>
-            </w:r>
-            <w:r>
-              <w:rPr>
-                <w:noProof/>
-                <w:webHidden/>
-                <w:lang w:val="en-US"/>
+              </w:rPr>
+              <w:instrText xml:space="preserve"> PAGEREF _Toc357760106 \h </w:instrText>
+            </w:r>
+            <w:r>
+              <w:rPr>
+                <w:noProof/>
+                <w:webHidden/>
+              </w:rPr>
+            </w:r>
+            <w:r>
+              <w:rPr>
+                <w:noProof/>
+                <w:webHidden/>
               </w:rPr>
               <w:fldChar w:fldCharType="separate"/>
             </w:r>
@@ -662,15 +1018,13 @@
               <w:rPr>
                 <w:noProof/>
                 <w:webHidden/>
-                <w:lang w:val="en-US"/>
-              </w:rPr>
-              <w:t>8</w:t>
-            </w:r>
-            <w:r>
-              <w:rPr>
-                <w:noProof/>
-                <w:webHidden/>
-                <w:lang w:val="en-US"/>
+              </w:rPr>
+              <w:t>10</w:t>
+            </w:r>
+            <w:r>
+              <w:rPr>
+                <w:noProof/>
+                <w:webHidden/>
               </w:rPr>
               <w:fldChar w:fldCharType="end"/>
             </w:r>
@@ -683,24 +1037,24 @@
               <w:tab w:val="right" w:leader="dot" w:pos="9062"/>
             </w:tabs>
             <w:rPr>
+              <w:rFonts w:eastAsiaTheme="minorEastAsia"/>
               <w:noProof/>
-              <w:lang w:val="en-US"/>
+              <w:lang w:eastAsia="sl-SI"/>
             </w:rPr>
           </w:pPr>
-          <w:hyperlink w:anchor="_Toc357758546" w:history="1">
+          <w:hyperlink w:anchor="_Toc357760107" w:history="1">
             <w:r>
               <w:rPr>
                 <w:rStyle w:val="Hiperpovezava"/>
                 <w:noProof/>
                 <w:lang w:val="en-US"/>
               </w:rPr>
-              <w:t>“Update medplot R package” button</w:t>
-            </w:r>
-            <w:r>
-              <w:rPr>
-                <w:noProof/>
-                <w:webHidden/>
-                <w:lang w:val="en-US"/>
+              <w:t>“PATIENTS” sheet</w:t>
+            </w:r>
+            <w:r>
+              <w:rPr>
+                <w:noProof/>
+                <w:webHidden/>
               </w:rPr>
               <w:tab/>
             </w:r>
@@ -708,7 +1062,6 @@
               <w:rPr>
                 <w:noProof/>
                 <w:webHidden/>
-                <w:lang w:val="en-US"/>
               </w:rPr>
               <w:fldChar w:fldCharType="begin"/>
             </w:r>
@@ -716,22 +1069,19 @@
               <w:rPr>
                 <w:noProof/>
                 <w:webHidden/>
-                <w:lang w:val="en-US"/>
-              </w:rPr>
-              <w:instrText xml:space="preserve"> PAGEREF _Toc357758546 \h </w:instrText>
-            </w:r>
-            <w:r>
-              <w:rPr>
-                <w:noProof/>
-                <w:webHidden/>
-                <w:lang w:val="en-US"/>
-              </w:rPr>
-            </w:r>
-            <w:r>
-              <w:rPr>
-                <w:noProof/>
-                <w:webHidden/>
-                <w:lang w:val="en-US"/>
+              </w:rPr>
+              <w:instrText xml:space="preserve"> PAGEREF _Toc357760107 \h </w:instrText>
+            </w:r>
+            <w:r>
+              <w:rPr>
+                <w:noProof/>
+                <w:webHidden/>
+              </w:rPr>
+            </w:r>
+            <w:r>
+              <w:rPr>
+                <w:noProof/>
+                <w:webHidden/>
               </w:rPr>
               <w:fldChar w:fldCharType="separate"/>
             </w:r>
@@ -739,15 +1089,13 @@
               <w:rPr>
                 <w:noProof/>
                 <w:webHidden/>
-                <w:lang w:val="en-US"/>
-              </w:rPr>
-              <w:t>8</w:t>
-            </w:r>
-            <w:r>
-              <w:rPr>
-                <w:noProof/>
-                <w:webHidden/>
-                <w:lang w:val="en-US"/>
+              </w:rPr>
+              <w:t>10</w:t>
+            </w:r>
+            <w:r>
+              <w:rPr>
+                <w:noProof/>
+                <w:webHidden/>
               </w:rPr>
               <w:fldChar w:fldCharType="end"/>
             </w:r>
@@ -760,24 +1108,24 @@
               <w:tab w:val="right" w:leader="dot" w:pos="9062"/>
             </w:tabs>
             <w:rPr>
+              <w:rFonts w:eastAsiaTheme="minorEastAsia"/>
               <w:noProof/>
-              <w:lang w:val="en-US"/>
+              <w:lang w:eastAsia="sl-SI"/>
             </w:rPr>
           </w:pPr>
-          <w:hyperlink w:anchor="_Toc357758547" w:history="1">
+          <w:hyperlink w:anchor="_Toc357760108" w:history="1">
             <w:r>
               <w:rPr>
                 <w:rStyle w:val="Hiperpovezava"/>
                 <w:noProof/>
                 <w:lang w:val="en-US"/>
               </w:rPr>
-              <w:t>Protected cells and sheets</w:t>
-            </w:r>
-            <w:r>
-              <w:rPr>
-                <w:noProof/>
-                <w:webHidden/>
-                <w:lang w:val="en-US"/>
+              <w:t>“DATA” sheet</w:t>
+            </w:r>
+            <w:r>
+              <w:rPr>
+                <w:noProof/>
+                <w:webHidden/>
               </w:rPr>
               <w:tab/>
             </w:r>
@@ -785,7 +1133,6 @@
               <w:rPr>
                 <w:noProof/>
                 <w:webHidden/>
-                <w:lang w:val="en-US"/>
               </w:rPr>
               <w:fldChar w:fldCharType="begin"/>
             </w:r>
@@ -793,22 +1140,19 @@
               <w:rPr>
                 <w:noProof/>
                 <w:webHidden/>
-                <w:lang w:val="en-US"/>
-              </w:rPr>
-              <w:instrText xml:space="preserve"> PAGEREF _Toc357758547 \h </w:instrText>
-            </w:r>
-            <w:r>
-              <w:rPr>
-                <w:noProof/>
-                <w:webHidden/>
-                <w:lang w:val="en-US"/>
-              </w:rPr>
-            </w:r>
-            <w:r>
-              <w:rPr>
-                <w:noProof/>
-                <w:webHidden/>
-                <w:lang w:val="en-US"/>
+              </w:rPr>
+              <w:instrText xml:space="preserve"> PAGEREF _Toc357760108 \h </w:instrText>
+            </w:r>
+            <w:r>
+              <w:rPr>
+                <w:noProof/>
+                <w:webHidden/>
+              </w:rPr>
+            </w:r>
+            <w:r>
+              <w:rPr>
+                <w:noProof/>
+                <w:webHidden/>
               </w:rPr>
               <w:fldChar w:fldCharType="separate"/>
             </w:r>
@@ -816,15 +1160,13 @@
               <w:rPr>
                 <w:noProof/>
                 <w:webHidden/>
-                <w:lang w:val="en-US"/>
-              </w:rPr>
-              <w:t>9</w:t>
-            </w:r>
-            <w:r>
-              <w:rPr>
-                <w:noProof/>
-                <w:webHidden/>
-                <w:lang w:val="en-US"/>
+              </w:rPr>
+              <w:t>11</w:t>
+            </w:r>
+            <w:r>
+              <w:rPr>
+                <w:noProof/>
+                <w:webHidden/>
               </w:rPr>
               <w:fldChar w:fldCharType="end"/>
             </w:r>
@@ -837,32 +1179,102 @@
               <w:tab w:val="right" w:leader="dot" w:pos="9062"/>
             </w:tabs>
             <w:rPr>
+              <w:rFonts w:eastAsiaTheme="minorEastAsia"/>
               <w:noProof/>
-              <w:lang w:val="en-US"/>
+              <w:lang w:eastAsia="sl-SI"/>
             </w:rPr>
           </w:pPr>
-          <w:hyperlink w:anchor="_Toc357758548" w:history="1">
+          <w:hyperlink w:anchor="_Toc357760109" w:history="1">
             <w:r>
               <w:rPr>
                 <w:rStyle w:val="Hiperpovezava"/>
                 <w:noProof/>
                 <w:lang w:val="en-US"/>
               </w:rPr>
-              <w:t>Closing the Excel file</w:t>
-            </w:r>
-            <w:r>
-              <w:rPr>
-                <w:noProof/>
-                <w:webHidden/>
+              <w:t>“ERRORS” sheet</w:t>
+            </w:r>
+            <w:r>
+              <w:rPr>
+                <w:noProof/>
+                <w:webHidden/>
+              </w:rPr>
+              <w:tab/>
+            </w:r>
+            <w:r>
+              <w:rPr>
+                <w:noProof/>
+                <w:webHidden/>
+              </w:rPr>
+              <w:fldChar w:fldCharType="begin"/>
+            </w:r>
+            <w:r>
+              <w:rPr>
+                <w:noProof/>
+                <w:webHidden/>
+              </w:rPr>
+              <w:instrText xml:space="preserve"> PAGEREF _Toc357760109 \h </w:instrText>
+            </w:r>
+            <w:r>
+              <w:rPr>
+                <w:noProof/>
+                <w:webHidden/>
+              </w:rPr>
+            </w:r>
+            <w:r>
+              <w:rPr>
+                <w:noProof/>
+                <w:webHidden/>
+              </w:rPr>
+              <w:fldChar w:fldCharType="separate"/>
+            </w:r>
+            <w:r>
+              <w:rPr>
+                <w:noProof/>
+                <w:webHidden/>
+              </w:rPr>
+              <w:t>11</w:t>
+            </w:r>
+            <w:r>
+              <w:rPr>
+                <w:noProof/>
+                <w:webHidden/>
+              </w:rPr>
+              <w:fldChar w:fldCharType="end"/>
+            </w:r>
+          </w:hyperlink>
+        </w:p>
+        <w:p>
+          <w:pPr>
+            <w:pStyle w:val="Kazalovsebine3"/>
+            <w:tabs>
+              <w:tab w:val="right" w:leader="dot" w:pos="9062"/>
+            </w:tabs>
+            <w:rPr>
+              <w:rFonts w:eastAsiaTheme="minorEastAsia"/>
+              <w:noProof/>
+              <w:lang w:eastAsia="sl-SI"/>
+            </w:rPr>
+          </w:pPr>
+          <w:hyperlink w:anchor="_Toc357760110" w:history="1">
+            <w:r>
+              <w:rPr>
+                <w:rStyle w:val="Hiperpovezava"/>
+                <w:noProof/>
                 <w:lang w:val="en-US"/>
               </w:rPr>
+              <w:t>Running the plotting function</w:t>
+            </w:r>
+            <w:r>
+              <w:rPr>
+                <w:noProof/>
+                <w:webHidden/>
+              </w:rPr>
               <w:tab/>
             </w:r>
             <w:r>
               <w:rPr>
                 <w:noProof/>
                 <w:webHidden/>
-                <w:lang w:val="en-US"/>
               </w:rPr>
               <w:fldChar w:fldCharType="begin"/>
             </w:r>
@@ -870,22 +1282,19 @@
               <w:rPr>
                 <w:noProof/>
                 <w:webHidden/>
-                <w:lang w:val="en-US"/>
-              </w:rPr>
-              <w:instrText xml:space="preserve"> PAGEREF _Toc357758548 \h </w:instrText>
-            </w:r>
-            <w:r>
-              <w:rPr>
-                <w:noProof/>
-                <w:webHidden/>
-                <w:lang w:val="en-US"/>
-              </w:rPr>
-            </w:r>
-            <w:r>
-              <w:rPr>
-                <w:noProof/>
-                <w:webHidden/>
-                <w:lang w:val="en-US"/>
+              </w:rPr>
+              <w:instrText xml:space="preserve"> PAGEREF _Toc357760110 \h </w:instrText>
+            </w:r>
+            <w:r>
+              <w:rPr>
+                <w:noProof/>
+                <w:webHidden/>
+              </w:rPr>
+            </w:r>
+            <w:r>
+              <w:rPr>
+                <w:noProof/>
+                <w:webHidden/>
               </w:rPr>
               <w:fldChar w:fldCharType="separate"/>
             </w:r>
@@ -893,15 +1302,13 @@
               <w:rPr>
                 <w:noProof/>
                 <w:webHidden/>
-                <w:lang w:val="en-US"/>
-              </w:rPr>
-              <w:t>9</w:t>
-            </w:r>
-            <w:r>
-              <w:rPr>
-                <w:noProof/>
-                <w:webHidden/>
-                <w:lang w:val="en-US"/>
+              </w:rPr>
+              <w:t>11</w:t>
+            </w:r>
+            <w:r>
+              <w:rPr>
+                <w:noProof/>
+                <w:webHidden/>
               </w:rPr>
               <w:fldChar w:fldCharType="end"/>
             </w:r>
@@ -916,23 +1323,22 @@
             <w:rPr>
               <w:rFonts w:eastAsiaTheme="minorEastAsia"/>
               <w:noProof/>
-              <w:lang w:val="en-US" w:eastAsia="sl-SI"/>
+              <w:lang w:eastAsia="sl-SI"/>
             </w:rPr>
           </w:pPr>
-          <w:hyperlink w:anchor="_Toc357758549" w:history="1">
+          <w:hyperlink w:anchor="_Toc357760111" w:history="1">
             <w:r>
               <w:rPr>
                 <w:rStyle w:val="Hiperpovezava"/>
                 <w:noProof/>
                 <w:lang w:val="en-US"/>
               </w:rPr>
-              <w:t>PlotSymptoms.xlsm spreadsheet usage instructions</w:t>
-            </w:r>
-            <w:r>
-              <w:rPr>
-                <w:noProof/>
-                <w:webHidden/>
-                <w:lang w:val="en-US"/>
+              <w:t>PlotTests.xlsm spreadsheet usage instructions</w:t>
+            </w:r>
+            <w:r>
+              <w:rPr>
+                <w:noProof/>
+                <w:webHidden/>
               </w:rPr>
               <w:tab/>
             </w:r>
@@ -940,7 +1346,6 @@
               <w:rPr>
                 <w:noProof/>
                 <w:webHidden/>
-                <w:lang w:val="en-US"/>
               </w:rPr>
               <w:fldChar w:fldCharType="begin"/>
             </w:r>
@@ -948,22 +1353,19 @@
               <w:rPr>
                 <w:noProof/>
                 <w:webHidden/>
-                <w:lang w:val="en-US"/>
-              </w:rPr>
-              <w:instrText xml:space="preserve"> PAGEREF _Toc357758549 \h </w:instrText>
-            </w:r>
-            <w:r>
-              <w:rPr>
-                <w:noProof/>
-                <w:webHidden/>
-                <w:lang w:val="en-US"/>
-              </w:rPr>
-            </w:r>
-            <w:r>
-              <w:rPr>
-                <w:noProof/>
-                <w:webHidden/>
-                <w:lang w:val="en-US"/>
+              </w:rPr>
+              <w:instrText xml:space="preserve"> PAGEREF _Toc357760111 \h </w:instrText>
+            </w:r>
+            <w:r>
+              <w:rPr>
+                <w:noProof/>
+                <w:webHidden/>
+              </w:rPr>
+            </w:r>
+            <w:r>
+              <w:rPr>
+                <w:noProof/>
+                <w:webHidden/>
               </w:rPr>
               <w:fldChar w:fldCharType="separate"/>
             </w:r>
@@ -971,15 +1373,13 @@
               <w:rPr>
                 <w:noProof/>
                 <w:webHidden/>
-                <w:lang w:val="en-US"/>
-              </w:rPr>
-              <w:t>10</w:t>
-            </w:r>
-            <w:r>
-              <w:rPr>
-                <w:noProof/>
-                <w:webHidden/>
-                <w:lang w:val="en-US"/>
+              </w:rPr>
+              <w:t>13</w:t>
+            </w:r>
+            <w:r>
+              <w:rPr>
+                <w:noProof/>
+                <w:webHidden/>
               </w:rPr>
               <w:fldChar w:fldCharType="end"/>
             </w:r>
@@ -992,24 +1392,24 @@
               <w:tab w:val="right" w:leader="dot" w:pos="9062"/>
             </w:tabs>
             <w:rPr>
+              <w:rFonts w:eastAsiaTheme="minorEastAsia"/>
               <w:noProof/>
-              <w:lang w:val="en-US"/>
+              <w:lang w:eastAsia="sl-SI"/>
             </w:rPr>
           </w:pPr>
-          <w:hyperlink w:anchor="_Toc357758550" w:history="1">
+          <w:hyperlink w:anchor="_Toc357760112" w:history="1">
             <w:r>
               <w:rPr>
                 <w:rStyle w:val="Hiperpovezava"/>
                 <w:noProof/>
                 <w:lang w:val="en-US"/>
               </w:rPr>
-              <w:t>“SETTINGS” sheet</w:t>
-            </w:r>
-            <w:r>
-              <w:rPr>
-                <w:noProof/>
-                <w:webHidden/>
-                <w:lang w:val="en-US"/>
+              <w:t>“SETTINGS sheet</w:t>
+            </w:r>
+            <w:r>
+              <w:rPr>
+                <w:noProof/>
+                <w:webHidden/>
               </w:rPr>
               <w:tab/>
             </w:r>
@@ -1017,7 +1417,6 @@
               <w:rPr>
                 <w:noProof/>
                 <w:webHidden/>
-                <w:lang w:val="en-US"/>
               </w:rPr>
               <w:fldChar w:fldCharType="begin"/>
             </w:r>
@@ -1025,22 +1424,19 @@
               <w:rPr>
                 <w:noProof/>
                 <w:webHidden/>
-                <w:lang w:val="en-US"/>
-              </w:rPr>
-              <w:instrText xml:space="preserve"> PAGEREF _Toc357758550 \h </w:instrText>
-            </w:r>
-            <w:r>
-              <w:rPr>
-                <w:noProof/>
-                <w:webHidden/>
-                <w:lang w:val="en-US"/>
-              </w:rPr>
-            </w:r>
-            <w:r>
-              <w:rPr>
-                <w:noProof/>
-                <w:webHidden/>
-                <w:lang w:val="en-US"/>
+              </w:rPr>
+              <w:instrText xml:space="preserve"> PAGEREF _Toc357760112 \h </w:instrText>
+            </w:r>
+            <w:r>
+              <w:rPr>
+                <w:noProof/>
+                <w:webHidden/>
+              </w:rPr>
+            </w:r>
+            <w:r>
+              <w:rPr>
+                <w:noProof/>
+                <w:webHidden/>
               </w:rPr>
               <w:fldChar w:fldCharType="separate"/>
             </w:r>
@@ -1048,15 +1444,13 @@
               <w:rPr>
                 <w:noProof/>
                 <w:webHidden/>
-                <w:lang w:val="en-US"/>
-              </w:rPr>
-              <w:t>10</w:t>
-            </w:r>
-            <w:r>
-              <w:rPr>
-                <w:noProof/>
-                <w:webHidden/>
-                <w:lang w:val="en-US"/>
+              </w:rPr>
+              <w:t>13</w:t>
+            </w:r>
+            <w:r>
+              <w:rPr>
+                <w:noProof/>
+                <w:webHidden/>
               </w:rPr>
               <w:fldChar w:fldCharType="end"/>
             </w:r>
@@ -1069,24 +1463,24 @@
               <w:tab w:val="right" w:leader="dot" w:pos="9062"/>
             </w:tabs>
             <w:rPr>
+              <w:rFonts w:eastAsiaTheme="minorEastAsia"/>
               <w:noProof/>
-              <w:lang w:val="en-US"/>
+              <w:lang w:eastAsia="sl-SI"/>
             </w:rPr>
           </w:pPr>
-          <w:hyperlink w:anchor="_Toc357758551" w:history="1">
+          <w:hyperlink w:anchor="_Toc357760113" w:history="1">
             <w:r>
               <w:rPr>
                 <w:rStyle w:val="Hiperpovezava"/>
                 <w:noProof/>
                 <w:lang w:val="en-US"/>
               </w:rPr>
-              <w:t>“PATIENTS” sheet</w:t>
-            </w:r>
-            <w:r>
-              <w:rPr>
-                <w:noProof/>
-                <w:webHidden/>
-                <w:lang w:val="en-US"/>
+              <w:t>“PARAMETERS” sheet</w:t>
+            </w:r>
+            <w:r>
+              <w:rPr>
+                <w:noProof/>
+                <w:webHidden/>
               </w:rPr>
               <w:tab/>
             </w:r>
@@ -1094,7 +1488,6 @@
               <w:rPr>
                 <w:noProof/>
                 <w:webHidden/>
-                <w:lang w:val="en-US"/>
               </w:rPr>
               <w:fldChar w:fldCharType="begin"/>
             </w:r>
@@ -1102,22 +1495,19 @@
               <w:rPr>
                 <w:noProof/>
                 <w:webHidden/>
-                <w:lang w:val="en-US"/>
-              </w:rPr>
-              <w:instrText xml:space="preserve"> PAGEREF _Toc357758551 \h </w:instrText>
-            </w:r>
-            <w:r>
-              <w:rPr>
-                <w:noProof/>
-                <w:webHidden/>
-                <w:lang w:val="en-US"/>
-              </w:rPr>
-            </w:r>
-            <w:r>
-              <w:rPr>
-                <w:noProof/>
-                <w:webHidden/>
-                <w:lang w:val="en-US"/>
+              </w:rPr>
+              <w:instrText xml:space="preserve"> PAGEREF _Toc357760113 \h </w:instrText>
+            </w:r>
+            <w:r>
+              <w:rPr>
+                <w:noProof/>
+                <w:webHidden/>
+              </w:rPr>
+            </w:r>
+            <w:r>
+              <w:rPr>
+                <w:noProof/>
+                <w:webHidden/>
               </w:rPr>
               <w:fldChar w:fldCharType="separate"/>
             </w:r>
@@ -1125,15 +1515,13 @@
               <w:rPr>
                 <w:noProof/>
                 <w:webHidden/>
-                <w:lang w:val="en-US"/>
-              </w:rPr>
-              <w:t>10</w:t>
-            </w:r>
-            <w:r>
-              <w:rPr>
-                <w:noProof/>
-                <w:webHidden/>
-                <w:lang w:val="en-US"/>
+              </w:rPr>
+              <w:t>14</w:t>
+            </w:r>
+            <w:r>
+              <w:rPr>
+                <w:noProof/>
+                <w:webHidden/>
               </w:rPr>
               <w:fldChar w:fldCharType="end"/>
             </w:r>
@@ -1146,11 +1534,12 @@
               <w:tab w:val="right" w:leader="dot" w:pos="9062"/>
             </w:tabs>
             <w:rPr>
+              <w:rFonts w:eastAsiaTheme="minorEastAsia"/>
               <w:noProof/>
-              <w:lang w:val="en-US"/>
+              <w:lang w:eastAsia="sl-SI"/>
             </w:rPr>
           </w:pPr>
-          <w:hyperlink w:anchor="_Toc357758552" w:history="1">
+          <w:hyperlink w:anchor="_Toc357760114" w:history="1">
             <w:r>
               <w:rPr>
                 <w:rStyle w:val="Hiperpovezava"/>
@@ -1163,7 +1552,6 @@
               <w:rPr>
                 <w:noProof/>
                 <w:webHidden/>
-                <w:lang w:val="en-US"/>
               </w:rPr>
               <w:tab/>
             </w:r>
@@ -1171,7 +1559,6 @@
               <w:rPr>
                 <w:noProof/>
                 <w:webHidden/>
-                <w:lang w:val="en-US"/>
               </w:rPr>
               <w:fldChar w:fldCharType="begin"/>
             </w:r>
@@ -1179,22 +1566,19 @@
               <w:rPr>
                 <w:noProof/>
                 <w:webHidden/>
-                <w:lang w:val="en-US"/>
-              </w:rPr>
-              <w:instrText xml:space="preserve"> PAGEREF _Toc357758552 \h </w:instrText>
-            </w:r>
-            <w:r>
-              <w:rPr>
-                <w:noProof/>
-                <w:webHidden/>
-                <w:lang w:val="en-US"/>
-              </w:rPr>
-            </w:r>
-            <w:r>
-              <w:rPr>
-                <w:noProof/>
-                <w:webHidden/>
-                <w:lang w:val="en-US"/>
+              </w:rPr>
+              <w:instrText xml:space="preserve"> PAGEREF _Toc357760114 \h </w:instrText>
+            </w:r>
+            <w:r>
+              <w:rPr>
+                <w:noProof/>
+                <w:webHidden/>
+              </w:rPr>
+            </w:r>
+            <w:r>
+              <w:rPr>
+                <w:noProof/>
+                <w:webHidden/>
               </w:rPr>
               <w:fldChar w:fldCharType="separate"/>
             </w:r>
@@ -1202,15 +1586,13 @@
               <w:rPr>
                 <w:noProof/>
                 <w:webHidden/>
-                <w:lang w:val="en-US"/>
-              </w:rPr>
-              <w:t>11</w:t>
-            </w:r>
-            <w:r>
-              <w:rPr>
-                <w:noProof/>
-                <w:webHidden/>
-                <w:lang w:val="en-US"/>
+              </w:rPr>
+              <w:t>14</w:t>
+            </w:r>
+            <w:r>
+              <w:rPr>
+                <w:noProof/>
+                <w:webHidden/>
               </w:rPr>
               <w:fldChar w:fldCharType="end"/>
             </w:r>
@@ -1223,11 +1605,12 @@
               <w:tab w:val="right" w:leader="dot" w:pos="9062"/>
             </w:tabs>
             <w:rPr>
+              <w:rFonts w:eastAsiaTheme="minorEastAsia"/>
               <w:noProof/>
-              <w:lang w:val="en-US"/>
+              <w:lang w:eastAsia="sl-SI"/>
             </w:rPr>
           </w:pPr>
-          <w:hyperlink w:anchor="_Toc357758553" w:history="1">
+          <w:hyperlink w:anchor="_Toc357760115" w:history="1">
             <w:r>
               <w:rPr>
                 <w:rStyle w:val="Hiperpovezava"/>
@@ -1240,7 +1623,6 @@
               <w:rPr>
                 <w:noProof/>
                 <w:webHidden/>
-                <w:lang w:val="en-US"/>
               </w:rPr>
               <w:tab/>
             </w:r>
@@ -1248,7 +1630,6 @@
               <w:rPr>
                 <w:noProof/>
                 <w:webHidden/>
-                <w:lang w:val="en-US"/>
               </w:rPr>
               <w:fldChar w:fldCharType="begin"/>
             </w:r>
@@ -1256,22 +1637,19 @@
               <w:rPr>
                 <w:noProof/>
                 <w:webHidden/>
-                <w:lang w:val="en-US"/>
-              </w:rPr>
-              <w:instrText xml:space="preserve"> PAGEREF _Toc357758553 \h </w:instrText>
-            </w:r>
-            <w:r>
-              <w:rPr>
-                <w:noProof/>
-                <w:webHidden/>
-                <w:lang w:val="en-US"/>
-              </w:rPr>
-            </w:r>
-            <w:r>
-              <w:rPr>
-                <w:noProof/>
-                <w:webHidden/>
-                <w:lang w:val="en-US"/>
+              </w:rPr>
+              <w:instrText xml:space="preserve"> PAGEREF _Toc357760115 \h </w:instrText>
+            </w:r>
+            <w:r>
+              <w:rPr>
+                <w:noProof/>
+                <w:webHidden/>
+              </w:rPr>
+            </w:r>
+            <w:r>
+              <w:rPr>
+                <w:noProof/>
+                <w:webHidden/>
               </w:rPr>
               <w:fldChar w:fldCharType="separate"/>
             </w:r>
@@ -1279,15 +1657,13 @@
               <w:rPr>
                 <w:noProof/>
                 <w:webHidden/>
-                <w:lang w:val="en-US"/>
-              </w:rPr>
-              <w:t>11</w:t>
-            </w:r>
-            <w:r>
-              <w:rPr>
-                <w:noProof/>
-                <w:webHidden/>
-                <w:lang w:val="en-US"/>
+              </w:rPr>
+              <w:t>15</w:t>
+            </w:r>
+            <w:r>
+              <w:rPr>
+                <w:noProof/>
+                <w:webHidden/>
               </w:rPr>
               <w:fldChar w:fldCharType="end"/>
             </w:r>
@@ -1300,11 +1676,12 @@
               <w:tab w:val="right" w:leader="dot" w:pos="9062"/>
             </w:tabs>
             <w:rPr>
+              <w:rFonts w:eastAsiaTheme="minorEastAsia"/>
               <w:noProof/>
-              <w:lang w:val="en-US"/>
+              <w:lang w:eastAsia="sl-SI"/>
             </w:rPr>
           </w:pPr>
-          <w:hyperlink w:anchor="_Toc357758554" w:history="1">
+          <w:hyperlink w:anchor="_Toc357760116" w:history="1">
             <w:r>
               <w:rPr>
                 <w:rStyle w:val="Hiperpovezava"/>
@@ -1317,7 +1694,6 @@
               <w:rPr>
                 <w:noProof/>
                 <w:webHidden/>
-                <w:lang w:val="en-US"/>
               </w:rPr>
               <w:tab/>
             </w:r>
@@ -1325,7 +1701,6 @@
               <w:rPr>
                 <w:noProof/>
                 <w:webHidden/>
-                <w:lang w:val="en-US"/>
               </w:rPr>
               <w:fldChar w:fldCharType="begin"/>
             </w:r>
@@ -1333,22 +1708,19 @@
               <w:rPr>
                 <w:noProof/>
                 <w:webHidden/>
-                <w:lang w:val="en-US"/>
-              </w:rPr>
-              <w:instrText xml:space="preserve"> PAGEREF _Toc357758554 \h </w:instrText>
-            </w:r>
-            <w:r>
-              <w:rPr>
-                <w:noProof/>
-                <w:webHidden/>
-                <w:lang w:val="en-US"/>
-              </w:rPr>
-            </w:r>
-            <w:r>
-              <w:rPr>
-                <w:noProof/>
-                <w:webHidden/>
-                <w:lang w:val="en-US"/>
+              </w:rPr>
+              <w:instrText xml:space="preserve"> PAGEREF _Toc357760116 \h </w:instrText>
+            </w:r>
+            <w:r>
+              <w:rPr>
+                <w:noProof/>
+                <w:webHidden/>
+              </w:rPr>
+            </w:r>
+            <w:r>
+              <w:rPr>
+                <w:noProof/>
+                <w:webHidden/>
               </w:rPr>
               <w:fldChar w:fldCharType="separate"/>
             </w:r>
@@ -1356,15 +1728,13 @@
               <w:rPr>
                 <w:noProof/>
                 <w:webHidden/>
-                <w:lang w:val="en-US"/>
-              </w:rPr>
-              <w:t>11</w:t>
-            </w:r>
-            <w:r>
-              <w:rPr>
-                <w:noProof/>
-                <w:webHidden/>
-                <w:lang w:val="en-US"/>
+              </w:rPr>
+              <w:t>15</w:t>
+            </w:r>
+            <w:r>
+              <w:rPr>
+                <w:noProof/>
+                <w:webHidden/>
               </w:rPr>
               <w:fldChar w:fldCharType="end"/>
             </w:r>
@@ -1379,23 +1749,22 @@
             <w:rPr>
               <w:rFonts w:eastAsiaTheme="minorEastAsia"/>
               <w:noProof/>
-              <w:lang w:val="en-US" w:eastAsia="sl-SI"/>
+              <w:lang w:eastAsia="sl-SI"/>
             </w:rPr>
           </w:pPr>
-          <w:hyperlink w:anchor="_Toc357758555" w:history="1">
+          <w:hyperlink w:anchor="_Toc357760117" w:history="1">
             <w:r>
               <w:rPr>
                 <w:rStyle w:val="Hiperpovezava"/>
                 <w:noProof/>
                 <w:lang w:val="en-US"/>
               </w:rPr>
-              <w:t>PlotTests.xlsm spreadsheet usage instructions</w:t>
-            </w:r>
-            <w:r>
-              <w:rPr>
-                <w:noProof/>
-                <w:webHidden/>
-                <w:lang w:val="en-US"/>
+              <w:t>Bibliography</w:t>
+            </w:r>
+            <w:r>
+              <w:rPr>
+                <w:noProof/>
+                <w:webHidden/>
               </w:rPr>
               <w:tab/>
             </w:r>
@@ -1403,7 +1772,6 @@
               <w:rPr>
                 <w:noProof/>
                 <w:webHidden/>
-                <w:lang w:val="en-US"/>
               </w:rPr>
               <w:fldChar w:fldCharType="begin"/>
             </w:r>
@@ -1411,22 +1779,19 @@
               <w:rPr>
                 <w:noProof/>
                 <w:webHidden/>
-                <w:lang w:val="en-US"/>
-              </w:rPr>
-              <w:instrText xml:space="preserve"> PAGEREF _Toc357758555 \h </w:instrText>
-            </w:r>
-            <w:r>
-              <w:rPr>
-                <w:noProof/>
-                <w:webHidden/>
-                <w:lang w:val="en-US"/>
-              </w:rPr>
-            </w:r>
-            <w:r>
-              <w:rPr>
-                <w:noProof/>
-                <w:webHidden/>
-                <w:lang w:val="en-US"/>
+              </w:rPr>
+              <w:instrText xml:space="preserve"> PAGEREF _Toc357760117 \h </w:instrText>
+            </w:r>
+            <w:r>
+              <w:rPr>
+                <w:noProof/>
+                <w:webHidden/>
+              </w:rPr>
+            </w:r>
+            <w:r>
+              <w:rPr>
+                <w:noProof/>
+                <w:webHidden/>
               </w:rPr>
               <w:fldChar w:fldCharType="separate"/>
             </w:r>
@@ -1434,470 +1799,6 @@
               <w:rPr>
                 <w:noProof/>
                 <w:webHidden/>
-                <w:lang w:val="en-US"/>
-              </w:rPr>
-              <w:t>13</w:t>
-            </w:r>
-            <w:r>
-              <w:rPr>
-                <w:noProof/>
-                <w:webHidden/>
-                <w:lang w:val="en-US"/>
-              </w:rPr>
-              <w:fldChar w:fldCharType="end"/>
-            </w:r>
-          </w:hyperlink>
-        </w:p>
-        <w:p>
-          <w:pPr>
-            <w:pStyle w:val="Kazalovsebine3"/>
-            <w:tabs>
-              <w:tab w:val="right" w:leader="dot" w:pos="9062"/>
-            </w:tabs>
-            <w:rPr>
-              <w:noProof/>
-              <w:lang w:val="en-US"/>
-            </w:rPr>
-          </w:pPr>
-          <w:hyperlink w:anchor="_Toc357758556" w:history="1">
-            <w:r>
-              <w:rPr>
-                <w:rStyle w:val="Hiperpovezava"/>
-                <w:noProof/>
-                <w:lang w:val="en-US"/>
-              </w:rPr>
-              <w:t>“SETTINGS sheet</w:t>
-            </w:r>
-            <w:r>
-              <w:rPr>
-                <w:noProof/>
-                <w:webHidden/>
-                <w:lang w:val="en-US"/>
-              </w:rPr>
-              <w:tab/>
-            </w:r>
-            <w:r>
-              <w:rPr>
-                <w:noProof/>
-                <w:webHidden/>
-                <w:lang w:val="en-US"/>
-              </w:rPr>
-              <w:fldChar w:fldCharType="begin"/>
-            </w:r>
-            <w:r>
-              <w:rPr>
-                <w:noProof/>
-                <w:webHidden/>
-                <w:lang w:val="en-US"/>
-              </w:rPr>
-              <w:instrText xml:space="preserve"> PAGEREF _Toc357758556 \h </w:instrText>
-            </w:r>
-            <w:r>
-              <w:rPr>
-                <w:noProof/>
-                <w:webHidden/>
-                <w:lang w:val="en-US"/>
-              </w:rPr>
-            </w:r>
-            <w:r>
-              <w:rPr>
-                <w:noProof/>
-                <w:webHidden/>
-                <w:lang w:val="en-US"/>
-              </w:rPr>
-              <w:fldChar w:fldCharType="separate"/>
-            </w:r>
-            <w:r>
-              <w:rPr>
-                <w:noProof/>
-                <w:webHidden/>
-                <w:lang w:val="en-US"/>
-              </w:rPr>
-              <w:t>13</w:t>
-            </w:r>
-            <w:r>
-              <w:rPr>
-                <w:noProof/>
-                <w:webHidden/>
-                <w:lang w:val="en-US"/>
-              </w:rPr>
-              <w:fldChar w:fldCharType="end"/>
-            </w:r>
-          </w:hyperlink>
-        </w:p>
-        <w:p>
-          <w:pPr>
-            <w:pStyle w:val="Kazalovsebine3"/>
-            <w:tabs>
-              <w:tab w:val="right" w:leader="dot" w:pos="9062"/>
-            </w:tabs>
-            <w:rPr>
-              <w:noProof/>
-              <w:lang w:val="en-US"/>
-            </w:rPr>
-          </w:pPr>
-          <w:hyperlink w:anchor="_Toc357758557" w:history="1">
-            <w:r>
-              <w:rPr>
-                <w:rStyle w:val="Hiperpovezava"/>
-                <w:noProof/>
-                <w:lang w:val="en-US"/>
-              </w:rPr>
-              <w:t>“PARAMETERS” sheet</w:t>
-            </w:r>
-            <w:r>
-              <w:rPr>
-                <w:noProof/>
-                <w:webHidden/>
-                <w:lang w:val="en-US"/>
-              </w:rPr>
-              <w:tab/>
-            </w:r>
-            <w:r>
-              <w:rPr>
-                <w:noProof/>
-                <w:webHidden/>
-                <w:lang w:val="en-US"/>
-              </w:rPr>
-              <w:fldChar w:fldCharType="begin"/>
-            </w:r>
-            <w:r>
-              <w:rPr>
-                <w:noProof/>
-                <w:webHidden/>
-                <w:lang w:val="en-US"/>
-              </w:rPr>
-              <w:instrText xml:space="preserve"> PAGEREF _Toc357758557 \h </w:instrText>
-            </w:r>
-            <w:r>
-              <w:rPr>
-                <w:noProof/>
-                <w:webHidden/>
-                <w:lang w:val="en-US"/>
-              </w:rPr>
-            </w:r>
-            <w:r>
-              <w:rPr>
-                <w:noProof/>
-                <w:webHidden/>
-                <w:lang w:val="en-US"/>
-              </w:rPr>
-              <w:fldChar w:fldCharType="separate"/>
-            </w:r>
-            <w:r>
-              <w:rPr>
-                <w:noProof/>
-                <w:webHidden/>
-                <w:lang w:val="en-US"/>
-              </w:rPr>
-              <w:t>14</w:t>
-            </w:r>
-            <w:r>
-              <w:rPr>
-                <w:noProof/>
-                <w:webHidden/>
-                <w:lang w:val="en-US"/>
-              </w:rPr>
-              <w:fldChar w:fldCharType="end"/>
-            </w:r>
-          </w:hyperlink>
-        </w:p>
-        <w:p>
-          <w:pPr>
-            <w:pStyle w:val="Kazalovsebine3"/>
-            <w:tabs>
-              <w:tab w:val="right" w:leader="dot" w:pos="9062"/>
-            </w:tabs>
-            <w:rPr>
-              <w:noProof/>
-              <w:lang w:val="en-US"/>
-            </w:rPr>
-          </w:pPr>
-          <w:hyperlink w:anchor="_Toc357758558" w:history="1">
-            <w:r>
-              <w:rPr>
-                <w:rStyle w:val="Hiperpovezava"/>
-                <w:noProof/>
-                <w:lang w:val="en-US"/>
-              </w:rPr>
-              <w:t>“DATA” sheet</w:t>
-            </w:r>
-            <w:r>
-              <w:rPr>
-                <w:noProof/>
-                <w:webHidden/>
-                <w:lang w:val="en-US"/>
-              </w:rPr>
-              <w:tab/>
-            </w:r>
-            <w:r>
-              <w:rPr>
-                <w:noProof/>
-                <w:webHidden/>
-                <w:lang w:val="en-US"/>
-              </w:rPr>
-              <w:fldChar w:fldCharType="begin"/>
-            </w:r>
-            <w:r>
-              <w:rPr>
-                <w:noProof/>
-                <w:webHidden/>
-                <w:lang w:val="en-US"/>
-              </w:rPr>
-              <w:instrText xml:space="preserve"> PAGEREF _Toc357758558 \h </w:instrText>
-            </w:r>
-            <w:r>
-              <w:rPr>
-                <w:noProof/>
-                <w:webHidden/>
-                <w:lang w:val="en-US"/>
-              </w:rPr>
-            </w:r>
-            <w:r>
-              <w:rPr>
-                <w:noProof/>
-                <w:webHidden/>
-                <w:lang w:val="en-US"/>
-              </w:rPr>
-              <w:fldChar w:fldCharType="separate"/>
-            </w:r>
-            <w:r>
-              <w:rPr>
-                <w:noProof/>
-                <w:webHidden/>
-                <w:lang w:val="en-US"/>
-              </w:rPr>
-              <w:t>14</w:t>
-            </w:r>
-            <w:r>
-              <w:rPr>
-                <w:noProof/>
-                <w:webHidden/>
-                <w:lang w:val="en-US"/>
-              </w:rPr>
-              <w:fldChar w:fldCharType="end"/>
-            </w:r>
-          </w:hyperlink>
-        </w:p>
-        <w:p>
-          <w:pPr>
-            <w:pStyle w:val="Kazalovsebine3"/>
-            <w:tabs>
-              <w:tab w:val="right" w:leader="dot" w:pos="9062"/>
-            </w:tabs>
-            <w:rPr>
-              <w:noProof/>
-              <w:lang w:val="en-US"/>
-            </w:rPr>
-          </w:pPr>
-          <w:hyperlink w:anchor="_Toc357758559" w:history="1">
-            <w:r>
-              <w:rPr>
-                <w:rStyle w:val="Hiperpovezava"/>
-                <w:noProof/>
-                <w:lang w:val="en-US"/>
-              </w:rPr>
-              <w:t>“ERRORS” sheet</w:t>
-            </w:r>
-            <w:r>
-              <w:rPr>
-                <w:noProof/>
-                <w:webHidden/>
-                <w:lang w:val="en-US"/>
-              </w:rPr>
-              <w:tab/>
-            </w:r>
-            <w:r>
-              <w:rPr>
-                <w:noProof/>
-                <w:webHidden/>
-                <w:lang w:val="en-US"/>
-              </w:rPr>
-              <w:fldChar w:fldCharType="begin"/>
-            </w:r>
-            <w:r>
-              <w:rPr>
-                <w:noProof/>
-                <w:webHidden/>
-                <w:lang w:val="en-US"/>
-              </w:rPr>
-              <w:instrText xml:space="preserve"> PAGEREF _Toc357758559 \h </w:instrText>
-            </w:r>
-            <w:r>
-              <w:rPr>
-                <w:noProof/>
-                <w:webHidden/>
-                <w:lang w:val="en-US"/>
-              </w:rPr>
-            </w:r>
-            <w:r>
-              <w:rPr>
-                <w:noProof/>
-                <w:webHidden/>
-                <w:lang w:val="en-US"/>
-              </w:rPr>
-              <w:fldChar w:fldCharType="separate"/>
-            </w:r>
-            <w:r>
-              <w:rPr>
-                <w:noProof/>
-                <w:webHidden/>
-                <w:lang w:val="en-US"/>
-              </w:rPr>
-              <w:t>15</w:t>
-            </w:r>
-            <w:r>
-              <w:rPr>
-                <w:noProof/>
-                <w:webHidden/>
-                <w:lang w:val="en-US"/>
-              </w:rPr>
-              <w:fldChar w:fldCharType="end"/>
-            </w:r>
-          </w:hyperlink>
-        </w:p>
-        <w:p>
-          <w:pPr>
-            <w:pStyle w:val="Kazalovsebine3"/>
-            <w:tabs>
-              <w:tab w:val="right" w:leader="dot" w:pos="9062"/>
-            </w:tabs>
-            <w:rPr>
-              <w:noProof/>
-              <w:lang w:val="en-US"/>
-            </w:rPr>
-          </w:pPr>
-          <w:hyperlink w:anchor="_Toc357758560" w:history="1">
-            <w:r>
-              <w:rPr>
-                <w:rStyle w:val="Hiperpovezava"/>
-                <w:noProof/>
-                <w:lang w:val="en-US"/>
-              </w:rPr>
-              <w:t>Running the plotting function</w:t>
-            </w:r>
-            <w:r>
-              <w:rPr>
-                <w:noProof/>
-                <w:webHidden/>
-                <w:lang w:val="en-US"/>
-              </w:rPr>
-              <w:tab/>
-            </w:r>
-            <w:r>
-              <w:rPr>
-                <w:noProof/>
-                <w:webHidden/>
-                <w:lang w:val="en-US"/>
-              </w:rPr>
-              <w:fldChar w:fldCharType="begin"/>
-            </w:r>
-            <w:r>
-              <w:rPr>
-                <w:noProof/>
-                <w:webHidden/>
-                <w:lang w:val="en-US"/>
-              </w:rPr>
-              <w:instrText xml:space="preserve"> PAGEREF _Toc357758560 \h </w:instrText>
-            </w:r>
-            <w:r>
-              <w:rPr>
-                <w:noProof/>
-                <w:webHidden/>
-                <w:lang w:val="en-US"/>
-              </w:rPr>
-            </w:r>
-            <w:r>
-              <w:rPr>
-                <w:noProof/>
-                <w:webHidden/>
-                <w:lang w:val="en-US"/>
-              </w:rPr>
-              <w:fldChar w:fldCharType="separate"/>
-            </w:r>
-            <w:r>
-              <w:rPr>
-                <w:noProof/>
-                <w:webHidden/>
-                <w:lang w:val="en-US"/>
-              </w:rPr>
-              <w:t>15</w:t>
-            </w:r>
-            <w:r>
-              <w:rPr>
-                <w:noProof/>
-                <w:webHidden/>
-                <w:lang w:val="en-US"/>
-              </w:rPr>
-              <w:fldChar w:fldCharType="end"/>
-            </w:r>
-          </w:hyperlink>
-        </w:p>
-        <w:p>
-          <w:pPr>
-            <w:pStyle w:val="Kazalovsebine2"/>
-            <w:tabs>
-              <w:tab w:val="right" w:leader="dot" w:pos="9062"/>
-            </w:tabs>
-            <w:rPr>
-              <w:rFonts w:eastAsiaTheme="minorEastAsia"/>
-              <w:noProof/>
-              <w:lang w:val="en-US" w:eastAsia="sl-SI"/>
-            </w:rPr>
-          </w:pPr>
-          <w:hyperlink w:anchor="_Toc357758561" w:history="1">
-            <w:r>
-              <w:rPr>
-                <w:rStyle w:val="Hiperpovezava"/>
-                <w:noProof/>
-                <w:lang w:val="en-US"/>
-              </w:rPr>
-              <w:t>Bibliography</w:t>
-            </w:r>
-            <w:r>
-              <w:rPr>
-                <w:noProof/>
-                <w:webHidden/>
-                <w:lang w:val="en-US"/>
-              </w:rPr>
-              <w:tab/>
-            </w:r>
-            <w:r>
-              <w:rPr>
-                <w:noProof/>
-                <w:webHidden/>
-                <w:lang w:val="en-US"/>
-              </w:rPr>
-              <w:fldChar w:fldCharType="begin"/>
-            </w:r>
-            <w:r>
-              <w:rPr>
-                <w:noProof/>
-                <w:webHidden/>
-                <w:lang w:val="en-US"/>
-              </w:rPr>
-              <w:instrText xml:space="preserve"> PAGEREF _Toc357758561 \h </w:instrText>
-            </w:r>
-            <w:r>
-              <w:rPr>
-                <w:noProof/>
-                <w:webHidden/>
-                <w:lang w:val="en-US"/>
-              </w:rPr>
-            </w:r>
-            <w:r>
-              <w:rPr>
-                <w:noProof/>
-                <w:webHidden/>
-                <w:lang w:val="en-US"/>
-              </w:rPr>
-              <w:fldChar w:fldCharType="separate"/>
-            </w:r>
-            <w:r>
-              <w:rPr>
-                <w:noProof/>
-                <w:webHidden/>
-                <w:lang w:val="en-US"/>
               </w:rPr>
               <w:t>17</w:t>
             </w:r>
@@ -1905,7 +1806,6 @@
               <w:rPr>
                 <w:noProof/>
                 <w:webHidden/>
-                <w:lang w:val="en-US"/>
               </w:rPr>
               <w:fldChar w:fldCharType="end"/>
             </w:r>
@@ -1941,7 +1841,6 @@
           <w:lang w:val="en-US"/>
         </w:rPr>
       </w:pPr>
-      <w:bookmarkStart w:id="0" w:name="_Toc357758539"/>
       <w:r>
         <w:rPr>
           <w:lang w:val="en-US"/>
@@ -1956,6 +1855,7 @@
           <w:lang w:val="en-US"/>
         </w:rPr>
       </w:pPr>
+      <w:bookmarkStart w:id="1" w:name="_Toc357760095"/>
       <w:r>
         <w:rPr>
           <w:lang w:val="en-US"/>
@@ -1974,17 +1874,9 @@
         <w:rPr>
           <w:lang w:val="en-US"/>
         </w:rPr>
-        <w:t xml:space="preserve"> inst</w:t>
-      </w:r>
-      <w:bookmarkStart w:id="1" w:name="_GoBack"/>
+        <w:t xml:space="preserve"> installation instructions</w:t>
+      </w:r>
       <w:bookmarkEnd w:id="1"/>
-      <w:r>
-        <w:rPr>
-          <w:lang w:val="en-US"/>
-        </w:rPr>
-        <w:t>allation instructions</w:t>
-      </w:r>
-      <w:bookmarkEnd w:id="0"/>
     </w:p>
     <w:p>
       <w:pPr>
@@ -2051,7 +1943,7 @@
           <w:lang w:val="en-US"/>
         </w:rPr>
       </w:pPr>
-      <w:bookmarkStart w:id="2" w:name="_Toc357758540"/>
+      <w:bookmarkStart w:id="2" w:name="_Toc357760096"/>
       <w:r>
         <w:rPr>
           <w:lang w:val="en-US"/>
@@ -2103,7 +1995,7 @@
           <w:lang w:val="en-US"/>
         </w:rPr>
       </w:pPr>
-      <w:bookmarkStart w:id="3" w:name="_Toc357758541"/>
+      <w:bookmarkStart w:id="3" w:name="_Toc357760097"/>
       <w:r>
         <w:rPr>
           <w:lang w:val="en-US"/>
@@ -2232,7 +2124,7 @@
           <w:lang w:val="en-US"/>
         </w:rPr>
       </w:pPr>
-      <w:bookmarkStart w:id="4" w:name="_Toc357758542"/>
+      <w:bookmarkStart w:id="4" w:name="_Toc357760098"/>
       <w:r>
         <w:rPr>
           <w:lang w:val="en-US"/>
@@ -2416,7 +2308,7 @@
       <w:r>
         <w:rPr>
           <w:noProof/>
-          <w:lang w:val="en-US" w:eastAsia="sl-SI"/>
+          <w:lang w:eastAsia="sl-SI"/>
         </w:rPr>
         <w:drawing>
           <wp:inline distT="0" distB="0" distL="0" distR="0" wp14:anchorId="2C4B3804" wp14:editId="5CB0B5F0">
@@ -3056,7 +2948,7 @@
       <w:r>
         <w:rPr>
           <w:noProof/>
-          <w:lang w:val="en-US" w:eastAsia="sl-SI"/>
+          <w:lang w:eastAsia="sl-SI"/>
         </w:rPr>
         <w:drawing>
           <wp:inline distT="0" distB="0" distL="0" distR="0" wp14:anchorId="024092C8" wp14:editId="024BA6ED">
@@ -3778,7 +3670,7 @@
       <w:r>
         <w:rPr>
           <w:noProof/>
-          <w:lang w:val="en-US" w:eastAsia="sl-SI"/>
+          <w:lang w:eastAsia="sl-SI"/>
         </w:rPr>
         <w:lastRenderedPageBreak/>
         <w:drawing>
@@ -3891,7 +3783,7 @@
         </w:rPr>
       </w:pPr>
       <w:bookmarkStart w:id="7" w:name="_Toc355642194"/>
-      <w:bookmarkStart w:id="8" w:name="_Toc357758543"/>
+      <w:bookmarkStart w:id="8" w:name="_Toc357760099"/>
       <w:r>
         <w:rPr>
           <w:lang w:val="en-US"/>
@@ -4093,7 +3985,7 @@
       <w:r>
         <w:rPr>
           <w:noProof/>
-          <w:lang w:val="en-US" w:eastAsia="sl-SI"/>
+          <w:lang w:eastAsia="sl-SI"/>
         </w:rPr>
         <w:drawing>
           <wp:inline distT="0" distB="0" distL="0" distR="0" wp14:anchorId="23E70B65" wp14:editId="71ACF263">
@@ -4195,7 +4087,7 @@
       <w:r>
         <w:rPr>
           <w:noProof/>
-          <w:lang w:val="en-US" w:eastAsia="sl-SI"/>
+          <w:lang w:eastAsia="sl-SI"/>
         </w:rPr>
         <w:lastRenderedPageBreak/>
         <w:drawing>
@@ -4283,7 +4175,7 @@
         </w:rPr>
       </w:pPr>
       <w:bookmarkStart w:id="9" w:name="_Toc355642195"/>
-      <w:bookmarkStart w:id="10" w:name="_Toc357758544"/>
+      <w:bookmarkStart w:id="10" w:name="_Toc357760100"/>
       <w:r>
         <w:rPr>
           <w:lang w:val="en-US"/>
@@ -4315,13 +4207,13 @@
       <w:r>
         <w:rPr>
           <w:noProof/>
-          <w:lang w:val="en-US" w:eastAsia="sl-SI"/>
+          <w:lang w:eastAsia="sl-SI"/>
         </w:rPr>
         <w:drawing>
-          <wp:inline distT="0" distB="0" distL="0" distR="0" wp14:anchorId="51CA2C85" wp14:editId="541ABDB6">
-            <wp:extent cx="5760720" cy="1539703"/>
-            <wp:effectExtent l="0" t="0" r="0" b="3810"/>
-            <wp:docPr id="6" name="Slika 6"/>
+          <wp:inline distT="0" distB="0" distL="0" distR="0" wp14:anchorId="263DC7F9" wp14:editId="2B2D5FA5">
+            <wp:extent cx="4201200" cy="1404000"/>
+            <wp:effectExtent l="0" t="0" r="8890" b="5715"/>
+            <wp:docPr id="20" name="Slika 20" descr="C:\Users\Crt Ahlin\Documents\Dropbox\PaperFigureViruses\Clanek\Medplot_Article\figures\ScreenCaptures\OpeningExcelFilePlotSymptoms.PNG"/>
             <wp:cNvGraphicFramePr>
               <a:graphicFrameLocks xmlns:a="http://schemas.openxmlformats.org/drawingml/2006/main" noChangeAspect="1"/>
             </wp:cNvGraphicFramePr>
@@ -4329,23 +4221,39 @@
               <a:graphicData uri="http://schemas.openxmlformats.org/drawingml/2006/picture">
                 <pic:pic xmlns:pic="http://schemas.openxmlformats.org/drawingml/2006/picture">
                   <pic:nvPicPr>
-                    <pic:cNvPr id="0" name=""/>
-                    <pic:cNvPicPr/>
+                    <pic:cNvPr id="0" name="Picture 1" descr="C:\Users\Crt Ahlin\Documents\Dropbox\PaperFigureViruses\Clanek\Medplot_Article\figures\ScreenCaptures\OpeningExcelFilePlotSymptoms.PNG"/>
+                    <pic:cNvPicPr>
+                      <a:picLocks noChangeAspect="1" noChangeArrowheads="1"/>
+                    </pic:cNvPicPr>
                   </pic:nvPicPr>
-                  <pic:blipFill>
-                    <a:blip r:embed="rId18"/>
-                    <a:stretch>
-                      <a:fillRect/>
-                    </a:stretch>
+                  <pic:blipFill rotWithShape="1">
+                    <a:blip r:embed="rId18">
+                      <a:extLst>
+                        <a:ext uri="{28A0092B-C50C-407E-A947-70E740481C1C}">
+                          <a14:useLocalDpi xmlns:a14="http://schemas.microsoft.com/office/drawing/2010/main" val="0"/>
+                        </a:ext>
+                      </a:extLst>
+                    </a:blip>
+                    <a:srcRect r="48870" b="69761"/>
+                    <a:stretch/>
                   </pic:blipFill>
-                  <pic:spPr>
+                  <pic:spPr bwMode="auto">
                     <a:xfrm>
                       <a:off x="0" y="0"/>
-                      <a:ext cx="5760720" cy="1539703"/>
+                      <a:ext cx="4201200" cy="1404000"/>
                     </a:xfrm>
                     <a:prstGeom prst="rect">
                       <a:avLst/>
                     </a:prstGeom>
+                    <a:noFill/>
+                    <a:ln>
+                      <a:noFill/>
+                    </a:ln>
+                    <a:extLst>
+                      <a:ext uri="{53640926-AAD7-44D8-BBD7-CCE9431645EC}">
+                        <a14:shadowObscured xmlns:a14="http://schemas.microsoft.com/office/drawing/2010/main"/>
+                      </a:ext>
+                    </a:extLst>
                   </pic:spPr>
                 </pic:pic>
               </a:graphicData>
@@ -4376,7 +4284,7 @@
       <w:r>
         <w:rPr>
           <w:noProof/>
-          <w:lang w:val="en-US" w:eastAsia="sl-SI"/>
+          <w:lang w:eastAsia="sl-SI"/>
         </w:rPr>
         <w:lastRenderedPageBreak/>
         <w:drawing>
@@ -4465,13 +4373,13 @@
       <w:r>
         <w:rPr>
           <w:noProof/>
-          <w:lang w:val="en-US" w:eastAsia="sl-SI"/>
+          <w:lang w:eastAsia="sl-SI"/>
         </w:rPr>
         <w:drawing>
-          <wp:inline distT="0" distB="0" distL="0" distR="0" wp14:anchorId="55475EF1" wp14:editId="2E12319F">
-            <wp:extent cx="5760720" cy="1461922"/>
-            <wp:effectExtent l="0" t="0" r="0" b="5080"/>
-            <wp:docPr id="8" name="Slika 8"/>
+          <wp:inline distT="0" distB="0" distL="0" distR="0">
+            <wp:extent cx="4687200" cy="1137600"/>
+            <wp:effectExtent l="0" t="0" r="0" b="5715"/>
+            <wp:docPr id="21" name="Slika 21" descr="C:\Users\Crt Ahlin\Documents\Dropbox\PaperFigureViruses\Clanek\Medplot_Article\figures\medplotToolbar2.PNG"/>
             <wp:cNvGraphicFramePr>
               <a:graphicFrameLocks xmlns:a="http://schemas.openxmlformats.org/drawingml/2006/main" noChangeAspect="1"/>
             </wp:cNvGraphicFramePr>
@@ -4479,23 +4387,36 @@
               <a:graphicData uri="http://schemas.openxmlformats.org/drawingml/2006/picture">
                 <pic:pic xmlns:pic="http://schemas.openxmlformats.org/drawingml/2006/picture">
                   <pic:nvPicPr>
-                    <pic:cNvPr id="0" name=""/>
-                    <pic:cNvPicPr/>
+                    <pic:cNvPr id="0" name="Picture 2" descr="C:\Users\Crt Ahlin\Documents\Dropbox\PaperFigureViruses\Clanek\Medplot_Article\figures\medplotToolbar2.PNG"/>
+                    <pic:cNvPicPr>
+                      <a:picLocks noChangeAspect="1" noChangeArrowheads="1"/>
+                    </pic:cNvPicPr>
                   </pic:nvPicPr>
                   <pic:blipFill>
-                    <a:blip r:embed="rId20"/>
+                    <a:blip r:embed="rId20">
+                      <a:extLst>
+                        <a:ext uri="{28A0092B-C50C-407E-A947-70E740481C1C}">
+                          <a14:useLocalDpi xmlns:a14="http://schemas.microsoft.com/office/drawing/2010/main" val="0"/>
+                        </a:ext>
+                      </a:extLst>
+                    </a:blip>
+                    <a:srcRect/>
                     <a:stretch>
                       <a:fillRect/>
                     </a:stretch>
                   </pic:blipFill>
-                  <pic:spPr>
+                  <pic:spPr bwMode="auto">
                     <a:xfrm>
                       <a:off x="0" y="0"/>
-                      <a:ext cx="5760720" cy="1461922"/>
+                      <a:ext cx="4687200" cy="1137600"/>
                     </a:xfrm>
                     <a:prstGeom prst="rect">
                       <a:avLst/>
                     </a:prstGeom>
+                    <a:noFill/>
+                    <a:ln>
+                      <a:noFill/>
+                    </a:ln>
                   </pic:spPr>
                 </pic:pic>
               </a:graphicData>
@@ -4538,7 +4459,7 @@
         </w:rPr>
       </w:pPr>
       <w:bookmarkStart w:id="11" w:name="_Toc355642196"/>
-      <w:bookmarkStart w:id="12" w:name="_Toc357758545"/>
+      <w:bookmarkStart w:id="12" w:name="_Toc357760101"/>
       <w:r>
         <w:rPr>
           <w:lang w:val="en-US"/>
@@ -4569,7 +4490,7 @@
         </w:rPr>
       </w:pPr>
       <w:bookmarkStart w:id="13" w:name="_Toc355642197"/>
-      <w:bookmarkStart w:id="14" w:name="_Toc357758546"/>
+      <w:bookmarkStart w:id="14" w:name="_Toc357760102"/>
       <w:r>
         <w:rPr>
           <w:lang w:val="en-US"/>
@@ -4628,12 +4549,11 @@
         </w:rPr>
       </w:pPr>
       <w:bookmarkStart w:id="15" w:name="_Toc355642198"/>
-      <w:bookmarkStart w:id="16" w:name="_Toc357758547"/>
-      <w:r>
-        <w:rPr>
-          <w:lang w:val="en-US"/>
-        </w:rPr>
-        <w:lastRenderedPageBreak/>
+      <w:bookmarkStart w:id="16" w:name="_Toc357760103"/>
+      <w:r>
+        <w:rPr>
+          <w:lang w:val="en-US"/>
+        </w:rPr>
         <w:t>Protected cells and sheets</w:t>
       </w:r>
       <w:bookmarkEnd w:id="15"/>
@@ -4660,11 +4580,12 @@
         </w:rPr>
       </w:pPr>
       <w:bookmarkStart w:id="17" w:name="_Toc355642199"/>
-      <w:bookmarkStart w:id="18" w:name="_Toc357758548"/>
-      <w:r>
-        <w:rPr>
-          <w:lang w:val="en-US"/>
-        </w:rPr>
+      <w:bookmarkStart w:id="18" w:name="_Toc357760104"/>
+      <w:r>
+        <w:rPr>
+          <w:lang w:val="en-US"/>
+        </w:rPr>
+        <w:lastRenderedPageBreak/>
         <w:t>Closing the Excel file</w:t>
       </w:r>
       <w:bookmarkEnd w:id="17"/>
@@ -4692,7 +4613,7 @@
       <w:r>
         <w:rPr>
           <w:noProof/>
-          <w:lang w:val="en-US" w:eastAsia="sl-SI"/>
+          <w:lang w:eastAsia="sl-SI"/>
         </w:rPr>
         <w:drawing>
           <wp:inline distT="0" distB="0" distL="0" distR="0" wp14:anchorId="0B067416" wp14:editId="11A022DF">
@@ -4792,7 +4713,7 @@
         </w:rPr>
       </w:pPr>
       <w:bookmarkStart w:id="19" w:name="_Toc355642200"/>
-      <w:bookmarkStart w:id="20" w:name="_Toc357758549"/>
+      <w:bookmarkStart w:id="20" w:name="_Toc357760105"/>
       <w:r>
         <w:rPr>
           <w:lang w:val="en-US"/>
@@ -4813,21 +4734,7 @@
         <w:rPr>
           <w:lang w:val="en-US"/>
         </w:rPr>
-        <w:t xml:space="preserve">PlotSymptoms.xlsm relies on the </w:t>
-      </w:r>
-      <w:proofErr w:type="spellStart"/>
-      <w:r>
-        <w:rPr>
-          <w:lang w:val="en-US"/>
-        </w:rPr>
-        <w:t>the</w:t>
-      </w:r>
-      <w:proofErr w:type="spellEnd"/>
-      <w:r>
-        <w:rPr>
-          <w:lang w:val="en-US"/>
-        </w:rPr>
-        <w:t xml:space="preserve"> R </w:t>
+        <w:t xml:space="preserve">PlotSymptoms.xlsm relies on the R </w:t>
       </w:r>
       <w:r>
         <w:rPr>
@@ -4973,7 +4880,7 @@
       <w:r>
         <w:rPr>
           <w:noProof/>
-          <w:lang w:val="en-US" w:eastAsia="sl-SI"/>
+          <w:lang w:eastAsia="sl-SI"/>
         </w:rPr>
         <w:drawing>
           <wp:inline distT="0" distB="0" distL="0" distR="0" wp14:anchorId="4766854D" wp14:editId="4314AEF8">
@@ -5046,7 +4953,7 @@
         </w:rPr>
       </w:pPr>
       <w:bookmarkStart w:id="21" w:name="_Toc355642201"/>
-      <w:bookmarkStart w:id="22" w:name="_Toc357758550"/>
+      <w:bookmarkStart w:id="22" w:name="_Toc357760106"/>
       <w:r>
         <w:rPr>
           <w:lang w:val="en-US"/>
@@ -5107,7 +5014,26 @@
         <w:rPr>
           <w:lang w:val="en-US"/>
         </w:rPr>
-        <w:t>”. (</w:t>
+        <w:t>” (see screenshot for example)</w:t>
+      </w:r>
+      <w:r>
+        <w:rPr>
+          <w:lang w:val="en-US"/>
+        </w:rPr>
+        <w:t>.</w:t>
+      </w:r>
+    </w:p>
+    <w:p>
+      <w:pPr>
+        <w:rPr>
+          <w:lang w:val="en-US"/>
+        </w:rPr>
+      </w:pPr>
+      <w:r>
+        <w:rPr>
+          <w:lang w:val="en-US"/>
+        </w:rPr>
+        <w:t>Folder containing R executable files (e.g. C:\Program Files\R\bin): set path to the folder containing the R executable files, e.g. Rscript.exe. This depends on your operating system and R version. (</w:t>
       </w:r>
       <w:proofErr w:type="gramStart"/>
       <w:r>
@@ -5132,35 +5058,8 @@
       </w:pPr>
       <w:r>
         <w:rPr>
-          <w:lang w:val="en-US"/>
-        </w:rPr>
-        <w:t>Folder containing R executable files (e.g. C:\Program Files\R\bin): set path to the folder containing the R executable files, e.g. Rscript.exe. This depends on your operating system and R version. (</w:t>
-      </w:r>
-      <w:proofErr w:type="gramStart"/>
-      <w:r>
-        <w:rPr>
-          <w:lang w:val="en-US"/>
-        </w:rPr>
-        <w:t>see</w:t>
-      </w:r>
-      <w:proofErr w:type="gramEnd"/>
-      <w:r>
-        <w:rPr>
-          <w:lang w:val="en-US"/>
-        </w:rPr>
-        <w:t xml:space="preserve"> screenshot for example)</w:t>
-      </w:r>
-    </w:p>
-    <w:p>
-      <w:pPr>
-        <w:rPr>
-          <w:lang w:val="en-US"/>
-        </w:rPr>
-      </w:pPr>
-      <w:r>
-        <w:rPr>
           <w:noProof/>
-          <w:lang w:val="en-US" w:eastAsia="sl-SI"/>
+          <w:lang w:eastAsia="sl-SI"/>
         </w:rPr>
         <w:drawing>
           <wp:inline distT="0" distB="0" distL="0" distR="0" wp14:anchorId="0B892B53" wp14:editId="284FD0B7">
@@ -5227,7 +5126,7 @@
         </w:rPr>
       </w:pPr>
       <w:bookmarkStart w:id="23" w:name="_Toc355642202"/>
-      <w:bookmarkStart w:id="24" w:name="_Toc357758551"/>
+      <w:bookmarkStart w:id="24" w:name="_Toc357760107"/>
       <w:r>
         <w:rPr>
           <w:lang w:val="en-US"/>
@@ -5259,7 +5158,7 @@
       <w:r>
         <w:rPr>
           <w:noProof/>
-          <w:lang w:val="en-US" w:eastAsia="sl-SI"/>
+          <w:lang w:eastAsia="sl-SI"/>
         </w:rPr>
         <w:lastRenderedPageBreak/>
         <w:drawing>
@@ -5320,7 +5219,7 @@
         </w:rPr>
       </w:pPr>
       <w:bookmarkStart w:id="25" w:name="_Toc355642203"/>
-      <w:bookmarkStart w:id="26" w:name="_Toc357758552"/>
+      <w:bookmarkStart w:id="26" w:name="_Toc357760108"/>
       <w:r>
         <w:rPr>
           <w:lang w:val="en-US"/>
@@ -5367,21 +5266,19 @@
         <w:rPr>
           <w:lang w:val="en-US"/>
         </w:rPr>
-        <w:t xml:space="preserve"> the symptom names. Names in the Patient column should be entered as they are listed on the PATIENTS sheet. Names not listed on this sheet are not valid. Dates in the Date column should be entered in DD.MM.YYYY format. Severity of symptoms should be entered </w:t>
-      </w:r>
-      <w:proofErr w:type="gramStart"/>
-      <w:r>
-        <w:rPr>
-          <w:lang w:val="en-US"/>
-        </w:rPr>
-        <w:t>a an</w:t>
-      </w:r>
-      <w:proofErr w:type="gramEnd"/>
-      <w:r>
-        <w:rPr>
-          <w:lang w:val="en-US"/>
-        </w:rPr>
-        <w:t xml:space="preserve"> integer value between and including 0 and 10.</w:t>
+        <w:t xml:space="preserve"> the symptom names. Names in the Patient column should be entered as they are listed on the PATIENTS sheet. Names not listed on this sheet are not valid. Dates in the Date column should be entered in DD.MM.YYYY format. Severity of symptoms should be entered a</w:t>
+      </w:r>
+      <w:r>
+        <w:rPr>
+          <w:lang w:val="en-US"/>
+        </w:rPr>
+        <w:t>s</w:t>
+      </w:r>
+      <w:r>
+        <w:rPr>
+          <w:lang w:val="en-US"/>
+        </w:rPr>
+        <w:t xml:space="preserve"> an integer value between and including 0 and 10.</w:t>
       </w:r>
     </w:p>
     <w:p>
@@ -5393,7 +5290,7 @@
       <w:r>
         <w:rPr>
           <w:noProof/>
-          <w:lang w:val="en-US" w:eastAsia="sl-SI"/>
+          <w:lang w:eastAsia="sl-SI"/>
         </w:rPr>
         <w:drawing>
           <wp:inline distT="0" distB="0" distL="0" distR="0" wp14:anchorId="5287B6DD" wp14:editId="3B7F2483">
@@ -5453,7 +5350,7 @@
         </w:rPr>
       </w:pPr>
       <w:bookmarkStart w:id="27" w:name="_Toc355642204"/>
-      <w:bookmarkStart w:id="28" w:name="_Toc357758553"/>
+      <w:bookmarkStart w:id="28" w:name="_Toc357760109"/>
       <w:r>
         <w:rPr>
           <w:lang w:val="en-US"/>
@@ -5484,7 +5381,7 @@
         </w:rPr>
       </w:pPr>
       <w:bookmarkStart w:id="29" w:name="_Toc355642205"/>
-      <w:bookmarkStart w:id="30" w:name="_Toc357758554"/>
+      <w:bookmarkStart w:id="30" w:name="_Toc357760110"/>
       <w:r>
         <w:rPr>
           <w:lang w:val="en-US"/>
@@ -5516,14 +5413,14 @@
       <w:r>
         <w:rPr>
           <w:noProof/>
-          <w:lang w:val="en-US" w:eastAsia="sl-SI"/>
+          <w:lang w:eastAsia="sl-SI"/>
         </w:rPr>
         <w:lastRenderedPageBreak/>
         <w:drawing>
-          <wp:inline distT="0" distB="0" distL="0" distR="0" wp14:anchorId="17A88278" wp14:editId="36A1F702">
-            <wp:extent cx="4057650" cy="1447800"/>
+          <wp:inline distT="0" distB="0" distL="0" distR="0">
+            <wp:extent cx="3200400" cy="1184400"/>
             <wp:effectExtent l="0" t="0" r="0" b="0"/>
-            <wp:docPr id="14" name="Slika 14"/>
+            <wp:docPr id="22" name="Slika 22" descr="C:\Users\Crt Ahlin\Documents\Dropbox\PaperFigureViruses\Clanek\Medplot_Article\figures\ScreenCaptures\PlotSymptomsADDINSToolbar.PNG"/>
             <wp:cNvGraphicFramePr>
               <a:graphicFrameLocks xmlns:a="http://schemas.openxmlformats.org/drawingml/2006/main" noChangeAspect="1"/>
             </wp:cNvGraphicFramePr>
@@ -5531,23 +5428,39 @@
               <a:graphicData uri="http://schemas.openxmlformats.org/drawingml/2006/picture">
                 <pic:pic xmlns:pic="http://schemas.openxmlformats.org/drawingml/2006/picture">
                   <pic:nvPicPr>
-                    <pic:cNvPr id="0" name=""/>
-                    <pic:cNvPicPr/>
+                    <pic:cNvPr id="0" name="Picture 3" descr="C:\Users\Crt Ahlin\Documents\Dropbox\PaperFigureViruses\Clanek\Medplot_Article\figures\ScreenCaptures\PlotSymptomsADDINSToolbar.PNG"/>
+                    <pic:cNvPicPr>
+                      <a:picLocks noChangeAspect="1" noChangeArrowheads="1"/>
+                    </pic:cNvPicPr>
                   </pic:nvPicPr>
-                  <pic:blipFill>
-                    <a:blip r:embed="rId27"/>
-                    <a:stretch>
-                      <a:fillRect/>
-                    </a:stretch>
+                  <pic:blipFill rotWithShape="1">
+                    <a:blip r:embed="rId27">
+                      <a:extLst>
+                        <a:ext uri="{28A0092B-C50C-407E-A947-70E740481C1C}">
+                          <a14:useLocalDpi xmlns:a14="http://schemas.microsoft.com/office/drawing/2010/main" val="0"/>
+                        </a:ext>
+                      </a:extLst>
+                    </a:blip>
+                    <a:srcRect r="66413" b="77984"/>
+                    <a:stretch/>
                   </pic:blipFill>
-                  <pic:spPr>
+                  <pic:spPr bwMode="auto">
                     <a:xfrm>
                       <a:off x="0" y="0"/>
-                      <a:ext cx="4057650" cy="1447800"/>
+                      <a:ext cx="3200400" cy="1184400"/>
                     </a:xfrm>
                     <a:prstGeom prst="rect">
                       <a:avLst/>
                     </a:prstGeom>
+                    <a:noFill/>
+                    <a:ln>
+                      <a:noFill/>
+                    </a:ln>
+                    <a:extLst>
+                      <a:ext uri="{53640926-AAD7-44D8-BBD7-CCE9431645EC}">
+                        <a14:shadowObscured xmlns:a14="http://schemas.microsoft.com/office/drawing/2010/main"/>
+                      </a:ext>
+                    </a:extLst>
                   </pic:spPr>
                 </pic:pic>
               </a:graphicData>
@@ -5591,7 +5504,7 @@
       <w:r>
         <w:rPr>
           <w:noProof/>
-          <w:lang w:val="en-US" w:eastAsia="sl-SI"/>
+          <w:lang w:eastAsia="sl-SI"/>
         </w:rPr>
         <w:drawing>
           <wp:inline distT="0" distB="0" distL="0" distR="0" wp14:anchorId="7E8DD127" wp14:editId="219DC5AC">
@@ -5696,7 +5609,7 @@
         </w:rPr>
       </w:pPr>
       <w:bookmarkStart w:id="31" w:name="_Toc355642206"/>
-      <w:bookmarkStart w:id="32" w:name="_Toc357758555"/>
+      <w:bookmarkStart w:id="32" w:name="_Toc357760111"/>
       <w:r>
         <w:rPr>
           <w:lang w:val="en-US"/>
@@ -5875,7 +5788,7 @@
         </w:rPr>
       </w:pPr>
       <w:bookmarkStart w:id="33" w:name="_Toc355642207"/>
-      <w:bookmarkStart w:id="34" w:name="_Toc357758556"/>
+      <w:bookmarkStart w:id="34" w:name="_Toc357760112"/>
       <w:r>
         <w:rPr>
           <w:lang w:val="en-US"/>
@@ -6038,7 +5951,7 @@
       <w:r>
         <w:rPr>
           <w:noProof/>
-          <w:lang w:val="en-US" w:eastAsia="sl-SI"/>
+          <w:lang w:eastAsia="sl-SI"/>
         </w:rPr>
         <w:drawing>
           <wp:inline distT="0" distB="0" distL="0" distR="0" wp14:anchorId="3CB51EBE" wp14:editId="0B692EE7">
@@ -6098,7 +6011,7 @@
         </w:rPr>
       </w:pPr>
       <w:bookmarkStart w:id="35" w:name="_Toc355642208"/>
-      <w:bookmarkStart w:id="36" w:name="_Toc357758557"/>
+      <w:bookmarkStart w:id="36" w:name="_Toc357760113"/>
       <w:r>
         <w:rPr>
           <w:lang w:val="en-US"/>
@@ -6131,7 +6044,7 @@
       <w:r>
         <w:rPr>
           <w:noProof/>
-          <w:lang w:val="en-US" w:eastAsia="sl-SI"/>
+          <w:lang w:eastAsia="sl-SI"/>
         </w:rPr>
         <w:drawing>
           <wp:inline distT="0" distB="0" distL="0" distR="0" wp14:anchorId="5D38F928" wp14:editId="6DBB57EF">
@@ -6191,7 +6104,7 @@
         </w:rPr>
       </w:pPr>
       <w:bookmarkStart w:id="37" w:name="_Toc355642209"/>
-      <w:bookmarkStart w:id="38" w:name="_Toc357758558"/>
+      <w:bookmarkStart w:id="38" w:name="_Toc357760114"/>
       <w:r>
         <w:rPr>
           <w:lang w:val="en-US"/>
@@ -6554,7 +6467,7 @@
         </w:rPr>
       </w:pPr>
       <w:bookmarkStart w:id="39" w:name="_Toc355642210"/>
-      <w:bookmarkStart w:id="40" w:name="_Toc357758559"/>
+      <w:bookmarkStart w:id="40" w:name="_Toc357760115"/>
       <w:r>
         <w:rPr>
           <w:lang w:val="en-US"/>
@@ -6593,7 +6506,7 @@
         </w:rPr>
       </w:pPr>
       <w:bookmarkStart w:id="41" w:name="_Toc355642211"/>
-      <w:bookmarkStart w:id="42" w:name="_Toc357758560"/>
+      <w:bookmarkStart w:id="42" w:name="_Toc357760116"/>
       <w:r>
         <w:rPr>
           <w:lang w:val="en-US"/>
@@ -6625,13 +6538,13 @@
       <w:r>
         <w:rPr>
           <w:noProof/>
-          <w:lang w:val="en-US" w:eastAsia="sl-SI"/>
+          <w:lang w:eastAsia="sl-SI"/>
         </w:rPr>
         <w:drawing>
-          <wp:inline distT="0" distB="0" distL="0" distR="0" wp14:anchorId="472954F3" wp14:editId="17ACC220">
-            <wp:extent cx="3667125" cy="1381125"/>
-            <wp:effectExtent l="0" t="0" r="9525" b="9525"/>
-            <wp:docPr id="18" name="Slika 18"/>
+          <wp:inline distT="0" distB="0" distL="0" distR="0">
+            <wp:extent cx="3045600" cy="1141200"/>
+            <wp:effectExtent l="0" t="0" r="2540" b="1905"/>
+            <wp:docPr id="23" name="Slika 23" descr="C:\Users\Crt Ahlin\Documents\Dropbox\PaperFigureViruses\Clanek\Medplot_Article\figures\ScreenCaptures\PlotTestsAddinsToolbar.PNG"/>
             <wp:cNvGraphicFramePr>
               <a:graphicFrameLocks xmlns:a="http://schemas.openxmlformats.org/drawingml/2006/main" noChangeAspect="1"/>
             </wp:cNvGraphicFramePr>
@@ -6639,23 +6552,39 @@
               <a:graphicData uri="http://schemas.openxmlformats.org/drawingml/2006/picture">
                 <pic:pic xmlns:pic="http://schemas.openxmlformats.org/drawingml/2006/picture">
                   <pic:nvPicPr>
-                    <pic:cNvPr id="0" name=""/>
-                    <pic:cNvPicPr/>
+                    <pic:cNvPr id="0" name="Picture 4" descr="C:\Users\Crt Ahlin\Documents\Dropbox\PaperFigureViruses\Clanek\Medplot_Article\figures\ScreenCaptures\PlotTestsAddinsToolbar.PNG"/>
+                    <pic:cNvPicPr>
+                      <a:picLocks noChangeAspect="1" noChangeArrowheads="1"/>
+                    </pic:cNvPicPr>
                   </pic:nvPicPr>
-                  <pic:blipFill>
-                    <a:blip r:embed="rId31"/>
-                    <a:stretch>
-                      <a:fillRect/>
-                    </a:stretch>
+                  <pic:blipFill rotWithShape="1">
+                    <a:blip r:embed="rId31">
+                      <a:extLst>
+                        <a:ext uri="{28A0092B-C50C-407E-A947-70E740481C1C}">
+                          <a14:useLocalDpi xmlns:a14="http://schemas.microsoft.com/office/drawing/2010/main" val="0"/>
+                        </a:ext>
+                      </a:extLst>
+                    </a:blip>
+                    <a:srcRect r="67613" b="78515"/>
+                    <a:stretch/>
                   </pic:blipFill>
-                  <pic:spPr>
+                  <pic:spPr bwMode="auto">
                     <a:xfrm>
                       <a:off x="0" y="0"/>
-                      <a:ext cx="3667125" cy="1381125"/>
+                      <a:ext cx="3045600" cy="1141200"/>
                     </a:xfrm>
                     <a:prstGeom prst="rect">
                       <a:avLst/>
                     </a:prstGeom>
+                    <a:noFill/>
+                    <a:ln>
+                      <a:noFill/>
+                    </a:ln>
+                    <a:extLst>
+                      <a:ext uri="{53640926-AAD7-44D8-BBD7-CCE9431645EC}">
+                        <a14:shadowObscured xmlns:a14="http://schemas.microsoft.com/office/drawing/2010/main"/>
+                      </a:ext>
+                    </a:extLst>
                   </pic:spPr>
                 </pic:pic>
               </a:graphicData>
@@ -6726,7 +6655,7 @@
       <w:r>
         <w:rPr>
           <w:noProof/>
-          <w:lang w:val="en-US" w:eastAsia="sl-SI"/>
+          <w:lang w:eastAsia="sl-SI"/>
         </w:rPr>
         <w:lastRenderedPageBreak/>
         <w:drawing>
@@ -6841,7 +6770,7 @@
         </w:rPr>
       </w:pPr>
       <w:bookmarkStart w:id="43" w:name="_Toc355642212"/>
-      <w:bookmarkStart w:id="44" w:name="_Toc357758561"/>
+      <w:bookmarkStart w:id="44" w:name="_Toc357760117"/>
       <w:r>
         <w:rPr>
           <w:lang w:val="en-US"/>
@@ -7069,13 +6998,6 @@
         </w:rPr>
         <w:fldChar w:fldCharType="end"/>
       </w:r>
-    </w:p>
-    <w:p>
-      <w:pPr>
-        <w:rPr>
-          <w:lang w:val="en-US"/>
-        </w:rPr>
-      </w:pPr>
     </w:p>
     <w:sectPr>
       <w:pgSz w:w="11906" w:h="16838"/>
@@ -9351,7 +9273,7 @@
 </file>
 
 <file path=customXml/itemProps1.xml><?xml version="1.0" encoding="utf-8"?>
-<ds:datastoreItem xmlns:ds="http://schemas.openxmlformats.org/officeDocument/2006/customXml" ds:itemID="{79E27336-B513-4B75-B40B-2CD28728D833}">
+<ds:datastoreItem xmlns:ds="http://schemas.openxmlformats.org/officeDocument/2006/customXml" ds:itemID="{76F4ACC9-0653-444A-A798-31B2B162822B}">
   <ds:schemaRefs>
     <ds:schemaRef ds:uri="http://schemas.openxmlformats.org/officeDocument/2006/bibliography"/>
   </ds:schemaRefs>

</xml_diff>

<commit_message>
Implemented comments sent by L. Lusa.
</commit_message>
<xml_diff>
--- a/inst/doc/medplot-Instructions.docx
+++ b/inst/doc/medplot-Instructions.docx
@@ -62,6 +62,8 @@
             <w:t>Contents</w:t>
           </w:r>
         </w:p>
+        <w:bookmarkStart w:id="0" w:name="_GoBack"/>
+        <w:bookmarkEnd w:id="0"/>
         <w:p>
           <w:pPr>
             <w:pStyle w:val="Kazalovsebine1"/>
@@ -92,149 +94,31 @@
             </w:rPr>
             <w:fldChar w:fldCharType="separate"/>
           </w:r>
-          <w:bookmarkStart w:id="0" w:name="_GoBack"/>
-          <w:bookmarkEnd w:id="0"/>
-          <w:r>
-            <w:rPr>
-              <w:rStyle w:val="Hiperpovezava"/>
-              <w:noProof/>
-            </w:rPr>
-            <w:fldChar w:fldCharType="begin"/>
-          </w:r>
-          <w:r>
-            <w:rPr>
-              <w:rStyle w:val="Hiperpovezava"/>
-              <w:noProof/>
-            </w:rPr>
-            <w:instrText xml:space="preserve"> </w:instrText>
-          </w:r>
-          <w:r>
-            <w:rPr>
-              <w:noProof/>
-            </w:rPr>
-            <w:instrText>HYPERLINK \l "_Toc357760095"</w:instrText>
-          </w:r>
-          <w:r>
-            <w:rPr>
-              <w:rStyle w:val="Hiperpovezava"/>
-              <w:noProof/>
-            </w:rPr>
-            <w:instrText xml:space="preserve"> </w:instrText>
-          </w:r>
-          <w:r>
-            <w:rPr>
-              <w:rStyle w:val="Hiperpovezava"/>
-              <w:noProof/>
-            </w:rPr>
-          </w:r>
-          <w:r>
-            <w:rPr>
-              <w:rStyle w:val="Hiperpovezava"/>
-              <w:noProof/>
-            </w:rPr>
-            <w:fldChar w:fldCharType="separate"/>
-          </w:r>
-          <w:r>
-            <w:rPr>
-              <w:rStyle w:val="Hiperpovezava"/>
-              <w:noProof/>
-              <w:lang w:val="en-US"/>
-            </w:rPr>
-            <w:t xml:space="preserve">Package </w:t>
-          </w:r>
-          <w:r>
-            <w:rPr>
-              <w:rStyle w:val="Hiperpovezava"/>
-              <w:rFonts w:ascii="Courier New" w:hAnsi="Courier New" w:cs="Courier New"/>
-              <w:noProof/>
-              <w:lang w:val="en-US"/>
-            </w:rPr>
-            <w:t>medplot</w:t>
-          </w:r>
-          <w:r>
-            <w:rPr>
-              <w:rStyle w:val="Hiperpovezava"/>
-              <w:noProof/>
-              <w:lang w:val="en-US"/>
-            </w:rPr>
-            <w:t xml:space="preserve"> installation instructions</w:t>
-          </w:r>
-          <w:r>
-            <w:rPr>
-              <w:noProof/>
-              <w:webHidden/>
-            </w:rPr>
-            <w:tab/>
-          </w:r>
-          <w:r>
-            <w:rPr>
-              <w:noProof/>
-              <w:webHidden/>
-            </w:rPr>
-            <w:fldChar w:fldCharType="begin"/>
-          </w:r>
-          <w:r>
-            <w:rPr>
-              <w:noProof/>
-              <w:webHidden/>
-            </w:rPr>
-            <w:instrText xml:space="preserve"> PAGEREF _Toc357760095 \h </w:instrText>
-          </w:r>
-          <w:r>
-            <w:rPr>
-              <w:noProof/>
-              <w:webHidden/>
-            </w:rPr>
-          </w:r>
-          <w:r>
-            <w:rPr>
-              <w:noProof/>
-              <w:webHidden/>
-            </w:rPr>
-            <w:fldChar w:fldCharType="separate"/>
-          </w:r>
-          <w:r>
-            <w:rPr>
-              <w:noProof/>
-              <w:webHidden/>
-            </w:rPr>
-            <w:t>2</w:t>
-          </w:r>
-          <w:r>
-            <w:rPr>
-              <w:noProof/>
-              <w:webHidden/>
-            </w:rPr>
-            <w:fldChar w:fldCharType="end"/>
-          </w:r>
-          <w:r>
-            <w:rPr>
-              <w:rStyle w:val="Hiperpovezava"/>
-              <w:noProof/>
-            </w:rPr>
-            <w:fldChar w:fldCharType="end"/>
-          </w:r>
-        </w:p>
-        <w:p>
-          <w:pPr>
-            <w:pStyle w:val="Kazalovsebine2"/>
-            <w:tabs>
-              <w:tab w:val="right" w:leader="dot" w:pos="9062"/>
-            </w:tabs>
-            <w:rPr>
-              <w:rFonts w:eastAsiaTheme="minorEastAsia"/>
-              <w:noProof/>
-              <w:lang w:eastAsia="sl-SI"/>
-            </w:rPr>
-          </w:pPr>
-          <w:hyperlink w:anchor="_Toc357760096" w:history="1">
+          <w:hyperlink w:anchor="_Toc364441621" w:history="1">
             <w:r>
               <w:rPr>
                 <w:rStyle w:val="Hiperpovezava"/>
                 <w:noProof/>
                 <w:lang w:val="en-US"/>
               </w:rPr>
-              <w:t>Prerequisites:</w:t>
+              <w:t xml:space="preserve">Package </w:t>
+            </w:r>
+            <w:r>
+              <w:rPr>
+                <w:rStyle w:val="Hiperpovezava"/>
+                <w:rFonts w:ascii="Courier New" w:hAnsi="Courier New" w:cs="Courier New"/>
+                <w:noProof/>
+                <w:lang w:val="en-US"/>
+              </w:rPr>
+              <w:t>medplot</w:t>
+            </w:r>
+            <w:r>
+              <w:rPr>
+                <w:rStyle w:val="Hiperpovezava"/>
+                <w:noProof/>
+                <w:lang w:val="en-US"/>
+              </w:rPr>
+              <w:t xml:space="preserve"> installation instructions</w:t>
             </w:r>
             <w:r>
               <w:rPr>
@@ -255,7 +139,7 @@
                 <w:noProof/>
                 <w:webHidden/>
               </w:rPr>
-              <w:instrText xml:space="preserve"> PAGEREF _Toc357760096 \h </w:instrText>
+              <w:instrText xml:space="preserve"> PAGEREF _Toc364441621 \h </w:instrText>
             </w:r>
             <w:r>
               <w:rPr>
@@ -298,14 +182,14 @@
               <w:lang w:eastAsia="sl-SI"/>
             </w:rPr>
           </w:pPr>
-          <w:hyperlink w:anchor="_Toc357760097" w:history="1">
+          <w:hyperlink w:anchor="_Toc364441622" w:history="1">
             <w:r>
               <w:rPr>
                 <w:rStyle w:val="Hiperpovezava"/>
                 <w:noProof/>
                 <w:lang w:val="en-US"/>
               </w:rPr>
-              <w:t>RAndFriends installation</w:t>
+              <w:t>Prerequisites:</w:t>
             </w:r>
             <w:r>
               <w:rPr>
@@ -326,7 +210,7 @@
                 <w:noProof/>
                 <w:webHidden/>
               </w:rPr>
-              <w:instrText xml:space="preserve"> PAGEREF _Toc357760097 \h </w:instrText>
+              <w:instrText xml:space="preserve"> PAGEREF _Toc364441622 \h </w:instrText>
             </w:r>
             <w:r>
               <w:rPr>
@@ -369,7 +253,78 @@
               <w:lang w:eastAsia="sl-SI"/>
             </w:rPr>
           </w:pPr>
-          <w:hyperlink w:anchor="_Toc357760098" w:history="1">
+          <w:hyperlink w:anchor="_Toc364441623" w:history="1">
+            <w:r>
+              <w:rPr>
+                <w:rStyle w:val="Hiperpovezava"/>
+                <w:noProof/>
+                <w:lang w:val="en-US"/>
+              </w:rPr>
+              <w:t>RAndFriends installation</w:t>
+            </w:r>
+            <w:r>
+              <w:rPr>
+                <w:noProof/>
+                <w:webHidden/>
+              </w:rPr>
+              <w:tab/>
+            </w:r>
+            <w:r>
+              <w:rPr>
+                <w:noProof/>
+                <w:webHidden/>
+              </w:rPr>
+              <w:fldChar w:fldCharType="begin"/>
+            </w:r>
+            <w:r>
+              <w:rPr>
+                <w:noProof/>
+                <w:webHidden/>
+              </w:rPr>
+              <w:instrText xml:space="preserve"> PAGEREF _Toc364441623 \h </w:instrText>
+            </w:r>
+            <w:r>
+              <w:rPr>
+                <w:noProof/>
+                <w:webHidden/>
+              </w:rPr>
+            </w:r>
+            <w:r>
+              <w:rPr>
+                <w:noProof/>
+                <w:webHidden/>
+              </w:rPr>
+              <w:fldChar w:fldCharType="separate"/>
+            </w:r>
+            <w:r>
+              <w:rPr>
+                <w:noProof/>
+                <w:webHidden/>
+              </w:rPr>
+              <w:t>2</w:t>
+            </w:r>
+            <w:r>
+              <w:rPr>
+                <w:noProof/>
+                <w:webHidden/>
+              </w:rPr>
+              <w:fldChar w:fldCharType="end"/>
+            </w:r>
+          </w:hyperlink>
+        </w:p>
+        <w:p>
+          <w:pPr>
+            <w:pStyle w:val="Kazalovsebine2"/>
+            <w:tabs>
+              <w:tab w:val="right" w:leader="dot" w:pos="9062"/>
+            </w:tabs>
+            <w:rPr>
+              <w:rFonts w:eastAsiaTheme="minorEastAsia"/>
+              <w:noProof/>
+              <w:lang w:eastAsia="sl-SI"/>
+            </w:rPr>
+          </w:pPr>
+          <w:hyperlink w:anchor="_Toc364441624" w:history="1">
             <w:r>
               <w:rPr>
                 <w:rStyle w:val="Hiperpovezava"/>
@@ -414,7 +369,7 @@
                 <w:noProof/>
                 <w:webHidden/>
               </w:rPr>
-              <w:instrText xml:space="preserve"> PAGEREF _Toc357760098 \h </w:instrText>
+              <w:instrText xml:space="preserve"> PAGEREF _Toc364441624 \h </w:instrText>
             </w:r>
             <w:r>
               <w:rPr>
@@ -457,7 +412,7 @@
               <w:lang w:eastAsia="sl-SI"/>
             </w:rPr>
           </w:pPr>
-          <w:hyperlink w:anchor="_Toc357760099" w:history="1">
+          <w:hyperlink w:anchor="_Toc364441625" w:history="1">
             <w:r>
               <w:rPr>
                 <w:rStyle w:val="Hiperpovezava"/>
@@ -502,7 +457,7 @@
                 <w:noProof/>
                 <w:webHidden/>
               </w:rPr>
-              <w:instrText xml:space="preserve"> PAGEREF _Toc357760099 \h </w:instrText>
+              <w:instrText xml:space="preserve"> PAGEREF _Toc364441625 \h </w:instrText>
             </w:r>
             <w:r>
               <w:rPr>
@@ -545,7 +500,7 @@
               <w:lang w:eastAsia="sl-SI"/>
             </w:rPr>
           </w:pPr>
-          <w:hyperlink w:anchor="_Toc357760100" w:history="1">
+          <w:hyperlink w:anchor="_Toc364441626" w:history="1">
             <w:r>
               <w:rPr>
                 <w:rStyle w:val="Hiperpovezava"/>
@@ -573,7 +528,7 @@
                 <w:noProof/>
                 <w:webHidden/>
               </w:rPr>
-              <w:instrText xml:space="preserve"> PAGEREF _Toc357760100 \h </w:instrText>
+              <w:instrText xml:space="preserve"> PAGEREF _Toc364441626 \h </w:instrText>
             </w:r>
             <w:r>
               <w:rPr>
@@ -616,7 +571,7 @@
               <w:lang w:eastAsia="sl-SI"/>
             </w:rPr>
           </w:pPr>
-          <w:hyperlink w:anchor="_Toc357760101" w:history="1">
+          <w:hyperlink w:anchor="_Toc364441627" w:history="1">
             <w:r>
               <w:rPr>
                 <w:rStyle w:val="Hiperpovezava"/>
@@ -644,7 +599,7 @@
                 <w:noProof/>
                 <w:webHidden/>
               </w:rPr>
-              <w:instrText xml:space="preserve"> PAGEREF _Toc357760101 \h </w:instrText>
+              <w:instrText xml:space="preserve"> PAGEREF _Toc364441627 \h </w:instrText>
             </w:r>
             <w:r>
               <w:rPr>
@@ -664,7 +619,7 @@
                 <w:noProof/>
                 <w:webHidden/>
               </w:rPr>
-              <w:t>8</w:t>
+              <w:t>7</w:t>
             </w:r>
             <w:r>
               <w:rPr>
@@ -687,7 +642,7 @@
               <w:lang w:eastAsia="sl-SI"/>
             </w:rPr>
           </w:pPr>
-          <w:hyperlink w:anchor="_Toc357760102" w:history="1">
+          <w:hyperlink w:anchor="_Toc364441628" w:history="1">
             <w:r>
               <w:rPr>
                 <w:rStyle w:val="Hiperpovezava"/>
@@ -715,7 +670,7 @@
                 <w:noProof/>
                 <w:webHidden/>
               </w:rPr>
-              <w:instrText xml:space="preserve"> PAGEREF _Toc357760102 \h </w:instrText>
+              <w:instrText xml:space="preserve"> PAGEREF _Toc364441628 \h </w:instrText>
             </w:r>
             <w:r>
               <w:rPr>
@@ -758,7 +713,7 @@
               <w:lang w:eastAsia="sl-SI"/>
             </w:rPr>
           </w:pPr>
-          <w:hyperlink w:anchor="_Toc357760103" w:history="1">
+          <w:hyperlink w:anchor="_Toc364441629" w:history="1">
             <w:r>
               <w:rPr>
                 <w:rStyle w:val="Hiperpovezava"/>
@@ -786,7 +741,7 @@
                 <w:noProof/>
                 <w:webHidden/>
               </w:rPr>
-              <w:instrText xml:space="preserve"> PAGEREF _Toc357760103 \h </w:instrText>
+              <w:instrText xml:space="preserve"> PAGEREF _Toc364441629 \h </w:instrText>
             </w:r>
             <w:r>
               <w:rPr>
@@ -829,7 +784,7 @@
               <w:lang w:eastAsia="sl-SI"/>
             </w:rPr>
           </w:pPr>
-          <w:hyperlink w:anchor="_Toc357760104" w:history="1">
+          <w:hyperlink w:anchor="_Toc364441630" w:history="1">
             <w:r>
               <w:rPr>
                 <w:rStyle w:val="Hiperpovezava"/>
@@ -857,7 +812,7 @@
                 <w:noProof/>
                 <w:webHidden/>
               </w:rPr>
-              <w:instrText xml:space="preserve"> PAGEREF _Toc357760104 \h </w:instrText>
+              <w:instrText xml:space="preserve"> PAGEREF _Toc364441630 \h </w:instrText>
             </w:r>
             <w:r>
               <w:rPr>
@@ -877,7 +832,7 @@
                 <w:noProof/>
                 <w:webHidden/>
               </w:rPr>
-              <w:t>9</w:t>
+              <w:t>8</w:t>
             </w:r>
             <w:r>
               <w:rPr>
@@ -900,7 +855,7 @@
               <w:lang w:eastAsia="sl-SI"/>
             </w:rPr>
           </w:pPr>
-          <w:hyperlink w:anchor="_Toc357760105" w:history="1">
+          <w:hyperlink w:anchor="_Toc364441631" w:history="1">
             <w:r>
               <w:rPr>
                 <w:rStyle w:val="Hiperpovezava"/>
@@ -928,7 +883,7 @@
                 <w:noProof/>
                 <w:webHidden/>
               </w:rPr>
-              <w:instrText xml:space="preserve"> PAGEREF _Toc357760105 \h </w:instrText>
+              <w:instrText xml:space="preserve"> PAGEREF _Toc364441631 \h </w:instrText>
             </w:r>
             <w:r>
               <w:rPr>
@@ -948,7 +903,7 @@
                 <w:noProof/>
                 <w:webHidden/>
               </w:rPr>
-              <w:t>10</w:t>
+              <w:t>9</w:t>
             </w:r>
             <w:r>
               <w:rPr>
@@ -971,7 +926,7 @@
               <w:lang w:eastAsia="sl-SI"/>
             </w:rPr>
           </w:pPr>
-          <w:hyperlink w:anchor="_Toc357760106" w:history="1">
+          <w:hyperlink w:anchor="_Toc364441632" w:history="1">
             <w:r>
               <w:rPr>
                 <w:rStyle w:val="Hiperpovezava"/>
@@ -999,7 +954,7 @@
                 <w:noProof/>
                 <w:webHidden/>
               </w:rPr>
-              <w:instrText xml:space="preserve"> PAGEREF _Toc357760106 \h </w:instrText>
+              <w:instrText xml:space="preserve"> PAGEREF _Toc364441632 \h </w:instrText>
             </w:r>
             <w:r>
               <w:rPr>
@@ -1019,7 +974,7 @@
                 <w:noProof/>
                 <w:webHidden/>
               </w:rPr>
-              <w:t>10</w:t>
+              <w:t>9</w:t>
             </w:r>
             <w:r>
               <w:rPr>
@@ -1042,7 +997,7 @@
               <w:lang w:eastAsia="sl-SI"/>
             </w:rPr>
           </w:pPr>
-          <w:hyperlink w:anchor="_Toc357760107" w:history="1">
+          <w:hyperlink w:anchor="_Toc364441633" w:history="1">
             <w:r>
               <w:rPr>
                 <w:rStyle w:val="Hiperpovezava"/>
@@ -1070,7 +1025,7 @@
                 <w:noProof/>
                 <w:webHidden/>
               </w:rPr>
-              <w:instrText xml:space="preserve"> PAGEREF _Toc357760107 \h </w:instrText>
+              <w:instrText xml:space="preserve"> PAGEREF _Toc364441633 \h </w:instrText>
             </w:r>
             <w:r>
               <w:rPr>
@@ -1090,7 +1045,7 @@
                 <w:noProof/>
                 <w:webHidden/>
               </w:rPr>
-              <w:t>10</w:t>
+              <w:t>9</w:t>
             </w:r>
             <w:r>
               <w:rPr>
@@ -1113,7 +1068,7 @@
               <w:lang w:eastAsia="sl-SI"/>
             </w:rPr>
           </w:pPr>
-          <w:hyperlink w:anchor="_Toc357760108" w:history="1">
+          <w:hyperlink w:anchor="_Toc364441634" w:history="1">
             <w:r>
               <w:rPr>
                 <w:rStyle w:val="Hiperpovezava"/>
@@ -1141,7 +1096,7 @@
                 <w:noProof/>
                 <w:webHidden/>
               </w:rPr>
-              <w:instrText xml:space="preserve"> PAGEREF _Toc357760108 \h </w:instrText>
+              <w:instrText xml:space="preserve"> PAGEREF _Toc364441634 \h </w:instrText>
             </w:r>
             <w:r>
               <w:rPr>
@@ -1161,7 +1116,7 @@
                 <w:noProof/>
                 <w:webHidden/>
               </w:rPr>
-              <w:t>11</w:t>
+              <w:t>10</w:t>
             </w:r>
             <w:r>
               <w:rPr>
@@ -1184,7 +1139,7 @@
               <w:lang w:eastAsia="sl-SI"/>
             </w:rPr>
           </w:pPr>
-          <w:hyperlink w:anchor="_Toc357760109" w:history="1">
+          <w:hyperlink w:anchor="_Toc364441635" w:history="1">
             <w:r>
               <w:rPr>
                 <w:rStyle w:val="Hiperpovezava"/>
@@ -1212,7 +1167,7 @@
                 <w:noProof/>
                 <w:webHidden/>
               </w:rPr>
-              <w:instrText xml:space="preserve"> PAGEREF _Toc357760109 \h </w:instrText>
+              <w:instrText xml:space="preserve"> PAGEREF _Toc364441635 \h </w:instrText>
             </w:r>
             <w:r>
               <w:rPr>
@@ -1232,7 +1187,7 @@
                 <w:noProof/>
                 <w:webHidden/>
               </w:rPr>
-              <w:t>11</w:t>
+              <w:t>10</w:t>
             </w:r>
             <w:r>
               <w:rPr>
@@ -1255,7 +1210,7 @@
               <w:lang w:eastAsia="sl-SI"/>
             </w:rPr>
           </w:pPr>
-          <w:hyperlink w:anchor="_Toc357760110" w:history="1">
+          <w:hyperlink w:anchor="_Toc364441636" w:history="1">
             <w:r>
               <w:rPr>
                 <w:rStyle w:val="Hiperpovezava"/>
@@ -1283,7 +1238,7 @@
                 <w:noProof/>
                 <w:webHidden/>
               </w:rPr>
-              <w:instrText xml:space="preserve"> PAGEREF _Toc357760110 \h </w:instrText>
+              <w:instrText xml:space="preserve"> PAGEREF _Toc364441636 \h </w:instrText>
             </w:r>
             <w:r>
               <w:rPr>
@@ -1303,7 +1258,7 @@
                 <w:noProof/>
                 <w:webHidden/>
               </w:rPr>
-              <w:t>11</w:t>
+              <w:t>10</w:t>
             </w:r>
             <w:r>
               <w:rPr>
@@ -1326,7 +1281,7 @@
               <w:lang w:eastAsia="sl-SI"/>
             </w:rPr>
           </w:pPr>
-          <w:hyperlink w:anchor="_Toc357760111" w:history="1">
+          <w:hyperlink w:anchor="_Toc364441637" w:history="1">
             <w:r>
               <w:rPr>
                 <w:rStyle w:val="Hiperpovezava"/>
@@ -1354,7 +1309,7 @@
                 <w:noProof/>
                 <w:webHidden/>
               </w:rPr>
-              <w:instrText xml:space="preserve"> PAGEREF _Toc357760111 \h </w:instrText>
+              <w:instrText xml:space="preserve"> PAGEREF _Toc364441637 \h </w:instrText>
             </w:r>
             <w:r>
               <w:rPr>
@@ -1374,7 +1329,7 @@
                 <w:noProof/>
                 <w:webHidden/>
               </w:rPr>
-              <w:t>13</w:t>
+              <w:t>12</w:t>
             </w:r>
             <w:r>
               <w:rPr>
@@ -1397,7 +1352,7 @@
               <w:lang w:eastAsia="sl-SI"/>
             </w:rPr>
           </w:pPr>
-          <w:hyperlink w:anchor="_Toc357760112" w:history="1">
+          <w:hyperlink w:anchor="_Toc364441638" w:history="1">
             <w:r>
               <w:rPr>
                 <w:rStyle w:val="Hiperpovezava"/>
@@ -1425,7 +1380,7 @@
                 <w:noProof/>
                 <w:webHidden/>
               </w:rPr>
-              <w:instrText xml:space="preserve"> PAGEREF _Toc357760112 \h </w:instrText>
+              <w:instrText xml:space="preserve"> PAGEREF _Toc364441638 \h </w:instrText>
             </w:r>
             <w:r>
               <w:rPr>
@@ -1445,7 +1400,7 @@
                 <w:noProof/>
                 <w:webHidden/>
               </w:rPr>
-              <w:t>13</w:t>
+              <w:t>12</w:t>
             </w:r>
             <w:r>
               <w:rPr>
@@ -1468,7 +1423,7 @@
               <w:lang w:eastAsia="sl-SI"/>
             </w:rPr>
           </w:pPr>
-          <w:hyperlink w:anchor="_Toc357760113" w:history="1">
+          <w:hyperlink w:anchor="_Toc364441639" w:history="1">
             <w:r>
               <w:rPr>
                 <w:rStyle w:val="Hiperpovezava"/>
@@ -1496,7 +1451,7 @@
                 <w:noProof/>
                 <w:webHidden/>
               </w:rPr>
-              <w:instrText xml:space="preserve"> PAGEREF _Toc357760113 \h </w:instrText>
+              <w:instrText xml:space="preserve"> PAGEREF _Toc364441639 \h </w:instrText>
             </w:r>
             <w:r>
               <w:rPr>
@@ -1516,7 +1471,7 @@
                 <w:noProof/>
                 <w:webHidden/>
               </w:rPr>
-              <w:t>14</w:t>
+              <w:t>13</w:t>
             </w:r>
             <w:r>
               <w:rPr>
@@ -1539,7 +1494,7 @@
               <w:lang w:eastAsia="sl-SI"/>
             </w:rPr>
           </w:pPr>
-          <w:hyperlink w:anchor="_Toc357760114" w:history="1">
+          <w:hyperlink w:anchor="_Toc364441640" w:history="1">
             <w:r>
               <w:rPr>
                 <w:rStyle w:val="Hiperpovezava"/>
@@ -1567,7 +1522,7 @@
                 <w:noProof/>
                 <w:webHidden/>
               </w:rPr>
-              <w:instrText xml:space="preserve"> PAGEREF _Toc357760114 \h </w:instrText>
+              <w:instrText xml:space="preserve"> PAGEREF _Toc364441640 \h </w:instrText>
             </w:r>
             <w:r>
               <w:rPr>
@@ -1587,7 +1542,7 @@
                 <w:noProof/>
                 <w:webHidden/>
               </w:rPr>
-              <w:t>14</w:t>
+              <w:t>13</w:t>
             </w:r>
             <w:r>
               <w:rPr>
@@ -1610,7 +1565,7 @@
               <w:lang w:eastAsia="sl-SI"/>
             </w:rPr>
           </w:pPr>
-          <w:hyperlink w:anchor="_Toc357760115" w:history="1">
+          <w:hyperlink w:anchor="_Toc364441641" w:history="1">
             <w:r>
               <w:rPr>
                 <w:rStyle w:val="Hiperpovezava"/>
@@ -1638,7 +1593,7 @@
                 <w:noProof/>
                 <w:webHidden/>
               </w:rPr>
-              <w:instrText xml:space="preserve"> PAGEREF _Toc357760115 \h </w:instrText>
+              <w:instrText xml:space="preserve"> PAGEREF _Toc364441641 \h </w:instrText>
             </w:r>
             <w:r>
               <w:rPr>
@@ -1658,7 +1613,7 @@
                 <w:noProof/>
                 <w:webHidden/>
               </w:rPr>
-              <w:t>15</w:t>
+              <w:t>14</w:t>
             </w:r>
             <w:r>
               <w:rPr>
@@ -1681,7 +1636,7 @@
               <w:lang w:eastAsia="sl-SI"/>
             </w:rPr>
           </w:pPr>
-          <w:hyperlink w:anchor="_Toc357760116" w:history="1">
+          <w:hyperlink w:anchor="_Toc364441642" w:history="1">
             <w:r>
               <w:rPr>
                 <w:rStyle w:val="Hiperpovezava"/>
@@ -1709,7 +1664,7 @@
                 <w:noProof/>
                 <w:webHidden/>
               </w:rPr>
-              <w:instrText xml:space="preserve"> PAGEREF _Toc357760116 \h </w:instrText>
+              <w:instrText xml:space="preserve"> PAGEREF _Toc364441642 \h </w:instrText>
             </w:r>
             <w:r>
               <w:rPr>
@@ -1729,7 +1684,7 @@
                 <w:noProof/>
                 <w:webHidden/>
               </w:rPr>
-              <w:t>15</w:t>
+              <w:t>14</w:t>
             </w:r>
             <w:r>
               <w:rPr>
@@ -1752,7 +1707,7 @@
               <w:lang w:eastAsia="sl-SI"/>
             </w:rPr>
           </w:pPr>
-          <w:hyperlink w:anchor="_Toc357760117" w:history="1">
+          <w:hyperlink w:anchor="_Toc364441643" w:history="1">
             <w:r>
               <w:rPr>
                 <w:rStyle w:val="Hiperpovezava"/>
@@ -1780,7 +1735,7 @@
                 <w:noProof/>
                 <w:webHidden/>
               </w:rPr>
-              <w:instrText xml:space="preserve"> PAGEREF _Toc357760117 \h </w:instrText>
+              <w:instrText xml:space="preserve"> PAGEREF _Toc364441643 \h </w:instrText>
             </w:r>
             <w:r>
               <w:rPr>
@@ -1800,7 +1755,7 @@
                 <w:noProof/>
                 <w:webHidden/>
               </w:rPr>
-              <w:t>17</w:t>
+              <w:t>16</w:t>
             </w:r>
             <w:r>
               <w:rPr>
@@ -1855,7 +1810,7 @@
           <w:lang w:val="en-US"/>
         </w:rPr>
       </w:pPr>
-      <w:bookmarkStart w:id="1" w:name="_Toc357760095"/>
+      <w:bookmarkStart w:id="1" w:name="_Toc364441621"/>
       <w:r>
         <w:rPr>
           <w:lang w:val="en-US"/>
@@ -1943,7 +1898,7 @@
           <w:lang w:val="en-US"/>
         </w:rPr>
       </w:pPr>
-      <w:bookmarkStart w:id="2" w:name="_Toc357760096"/>
+      <w:bookmarkStart w:id="2" w:name="_Toc364441622"/>
       <w:r>
         <w:rPr>
           <w:lang w:val="en-US"/>
@@ -1995,7 +1950,7 @@
           <w:lang w:val="en-US"/>
         </w:rPr>
       </w:pPr>
-      <w:bookmarkStart w:id="3" w:name="_Toc357760097"/>
+      <w:bookmarkStart w:id="3" w:name="_Toc364441623"/>
       <w:r>
         <w:rPr>
           <w:lang w:val="en-US"/>
@@ -2105,6 +2060,19 @@
       </w:r>
       <w:r>
         <w:rPr>
+          <w:b/>
+          <w:lang w:val="en-US"/>
+        </w:rPr>
+        <w:t>Note:</w:t>
+      </w:r>
+      <w:r>
+        <w:rPr>
+          <w:lang w:val="en-US"/>
+        </w:rPr>
+        <w:t xml:space="preserve"> </w:t>
+      </w:r>
+      <w:r>
+        <w:rPr>
           <w:i/>
           <w:lang w:val="en-US"/>
         </w:rPr>
@@ -2124,7 +2092,7 @@
           <w:lang w:val="en-US"/>
         </w:rPr>
       </w:pPr>
-      <w:bookmarkStart w:id="4" w:name="_Toc357760098"/>
+      <w:bookmarkStart w:id="4" w:name="_Toc364441624"/>
       <w:r>
         <w:rPr>
           <w:lang w:val="en-US"/>
@@ -2491,6 +2459,12 @@
           <w:lang w:val="en-US"/>
         </w:rPr>
         <w:lastRenderedPageBreak/>
+        <w:t xml:space="preserve">After restarting, open your R console again. </w:t>
+      </w:r>
+      <w:r>
+        <w:rPr>
+          <w:lang w:val="en-US"/>
+        </w:rPr>
         <w:t xml:space="preserve">From your R console, </w:t>
       </w:r>
       <w:r>
@@ -2649,7 +2623,19 @@
         <w:rPr>
           <w:lang w:val="en-US"/>
         </w:rPr>
-        <w:t>To check where your medplot package is installed, you can run the library() command from your R console, which will open a window with a list of library locations and names:</w:t>
+        <w:t xml:space="preserve">To check </w:t>
+      </w:r>
+      <w:r>
+        <w:rPr>
+          <w:lang w:val="en-US"/>
+        </w:rPr>
+        <w:t xml:space="preserve">whether and </w:t>
+      </w:r>
+      <w:r>
+        <w:rPr>
+          <w:lang w:val="en-US"/>
+        </w:rPr>
+        <w:t>where your medplot package is installed, you can run the library() command from your R console, which will open a window with a list of library locations and names:</w:t>
       </w:r>
       <w:r>
         <w:rPr>
@@ -2918,32 +2904,45 @@
         <w:rPr>
           <w:lang w:val="en-US"/>
         </w:rPr>
-        <w:t xml:space="preserve"> the others are needed for it to function. </w:t>
-      </w:r>
-      <w:r>
-        <w:rPr>
-          <w:b/>
-          <w:lang w:val="en-US"/>
-        </w:rPr>
-        <w:t>Take note of the directory where this package is installed in</w:t>
-      </w:r>
-      <w:r>
-        <w:rPr>
-          <w:lang w:val="en-US"/>
-        </w:rPr>
-        <w:t xml:space="preserve"> – it is listed in a line above the list of packages in it.</w:t>
-      </w:r>
-      <w:r>
-        <w:rPr>
-          <w:lang w:val="en-US"/>
-        </w:rPr>
-        <w:t xml:space="preserve"> You will need it a few steps later.</w:t>
-      </w:r>
-      <w:r>
-        <w:rPr>
-          <w:lang w:val="en-US"/>
-        </w:rPr>
-        <w:t xml:space="preserve"> See example screenshot below, showing path to the library.)</w:t>
+        <w:t xml:space="preserve"> the others are needed for it to function. See example screenshot below, showing </w:t>
+      </w:r>
+      <w:r>
+        <w:rPr>
+          <w:lang w:val="en-US"/>
+        </w:rPr>
+        <w:t>some packages available in a</w:t>
+      </w:r>
+      <w:r>
+        <w:rPr>
+          <w:lang w:val="en-US"/>
+        </w:rPr>
+        <w:t xml:space="preserve"> </w:t>
+      </w:r>
+      <w:proofErr w:type="gramStart"/>
+      <w:r>
+        <w:rPr>
+          <w:lang w:val="en-US"/>
+        </w:rPr>
+        <w:t>library</w:t>
+      </w:r>
+      <w:r>
+        <w:rPr>
+          <w:lang w:val="en-US"/>
+        </w:rPr>
+        <w:t xml:space="preserve"> </w:t>
+      </w:r>
+      <w:r>
+        <w:rPr>
+          <w:lang w:val="en-US"/>
+        </w:rPr>
+        <w:t>.</w:t>
+      </w:r>
+      <w:proofErr w:type="gramEnd"/>
+      <w:r>
+        <w:rPr>
+          <w:lang w:val="en-US"/>
+        </w:rPr>
+        <w:t>)</w:t>
       </w:r>
       <w:r>
         <w:rPr>
@@ -3454,19 +3453,59 @@
         <w:rPr>
           <w:lang w:val="en-US"/>
         </w:rPr>
+        <w:t xml:space="preserve"> You can retrieve the path of the folder by executing the command:</w:t>
+      </w:r>
+      <w:r>
+        <w:rPr>
+          <w:lang w:val="en-US"/>
+        </w:rPr>
         <w:br/>
       </w:r>
-      <w:r>
-        <w:rPr>
-          <w:lang w:val="en-US"/>
-        </w:rPr>
-        <w:t>In this fol</w:t>
-      </w:r>
-      <w:r>
-        <w:rPr>
-          <w:lang w:val="en-US"/>
-        </w:rPr>
-        <w:t>der, you should</w:t>
+      <w:proofErr w:type="spellStart"/>
+      <w:r>
+        <w:rPr>
+          <w:rStyle w:val="ComputerChar"/>
+        </w:rPr>
+        <w:t>path.package</w:t>
+      </w:r>
+      <w:proofErr w:type="spellEnd"/>
+      <w:r>
+        <w:rPr>
+          <w:rStyle w:val="ComputerChar"/>
+        </w:rPr>
+        <w:t>("medplot")</w:t>
+      </w:r>
+      <w:r>
+        <w:rPr>
+          <w:lang w:val="en-US"/>
+        </w:rPr>
+        <w:br/>
+      </w:r>
+      <w:r>
+        <w:rPr>
+          <w:lang w:val="en-US"/>
+        </w:rPr>
+        <w:t xml:space="preserve">In </w:t>
+      </w:r>
+      <w:r>
+        <w:rPr>
+          <w:lang w:val="en-US"/>
+        </w:rPr>
+        <w:t xml:space="preserve">its subfolder called </w:t>
+      </w:r>
+      <w:proofErr w:type="spellStart"/>
+      <w:r>
+        <w:rPr>
+          <w:rStyle w:val="ComputerChar"/>
+        </w:rPr>
+        <w:t>exdata</w:t>
+      </w:r>
+      <w:proofErr w:type="spellEnd"/>
+      <w:r>
+        <w:rPr>
+          <w:lang w:val="en-US"/>
+        </w:rPr>
+        <w:t>, you should</w:t>
       </w:r>
       <w:r>
         <w:rPr>
@@ -3586,7 +3625,13 @@
         <w:rPr>
           <w:lang w:val="en-US"/>
         </w:rPr>
-        <w:t xml:space="preserve"> where you keep your work</w:t>
+        <w:t xml:space="preserve"> where you keep </w:t>
+      </w:r>
+      <w:r>
+        <w:rPr>
+          <w:lang w:val="en-US"/>
+        </w:rPr>
+        <w:t>the files you work on</w:t>
       </w:r>
       <w:r>
         <w:rPr>
@@ -3611,6 +3656,24 @@
           <w:lang w:val="en-US"/>
         </w:rPr>
         <w:br/>
+      </w:r>
+      <w:r>
+        <w:rPr>
+          <w:b/>
+          <w:lang w:val="en-US"/>
+        </w:rPr>
+        <w:t>Note:</w:t>
+      </w:r>
+      <w:r>
+        <w:rPr>
+          <w:lang w:val="en-US"/>
+        </w:rPr>
+        <w:t xml:space="preserve"> </w:t>
+      </w:r>
+      <w:r>
+        <w:rPr>
+          <w:lang w:val="en-US"/>
+        </w:rPr>
         <w:t xml:space="preserve">Different versions of Excel have different settings. Under Excel 2003, for example, it seems you have to set macro security lower than “high” for macros to work at all. </w:t>
       </w:r>
     </w:p>
@@ -3783,7 +3846,7 @@
         </w:rPr>
       </w:pPr>
       <w:bookmarkStart w:id="7" w:name="_Toc355642194"/>
-      <w:bookmarkStart w:id="8" w:name="_Toc357760099"/>
+      <w:bookmarkStart w:id="8" w:name="_Toc364441625"/>
       <w:r>
         <w:rPr>
           <w:lang w:val="en-US"/>
@@ -3949,18 +4012,76 @@
         </w:rPr>
         <w:t xml:space="preserve"> package for the R language and all the other required packages (installation is described in another document). Note that only 32 bit versions of MS Excel are supported and that the package might not work on Excel 2013 (not tested) and Excel versions for Mac computers (not tested)</w:t>
       </w:r>
-    </w:p>
-    <w:p>
-      <w:pPr>
-        <w:rPr>
-          <w:lang w:val="en-US"/>
-        </w:rPr>
-      </w:pPr>
-      <w:r>
-        <w:rPr>
-          <w:lang w:val="en-US"/>
-        </w:rPr>
-        <w:t>You can find the Excel template files in one of the subfolders of the medplot package folder. To see where your medplot package is installed, issue the following command at the R prompt:</w:t>
+      <w:r>
+        <w:rPr>
+          <w:lang w:val="en-US"/>
+        </w:rPr>
+        <w:t>.</w:t>
+      </w:r>
+    </w:p>
+    <w:p>
+      <w:pPr>
+        <w:rPr>
+          <w:lang w:val="en-US"/>
+        </w:rPr>
+      </w:pPr>
+      <w:r>
+        <w:rPr>
+          <w:lang w:val="en-US"/>
+        </w:rPr>
+        <w:t>You can find the Excel template files in the</w:t>
+      </w:r>
+      <w:r>
+        <w:rPr>
+          <w:lang w:val="en-US"/>
+        </w:rPr>
+        <w:t xml:space="preserve"> </w:t>
+      </w:r>
+      <w:proofErr w:type="spellStart"/>
+      <w:r>
+        <w:rPr>
+          <w:rStyle w:val="ComputerChar"/>
+        </w:rPr>
+        <w:t>exdata</w:t>
+      </w:r>
+      <w:proofErr w:type="spellEnd"/>
+      <w:r>
+        <w:rPr>
+          <w:lang w:val="en-US"/>
+        </w:rPr>
+        <w:t xml:space="preserve"> subfolder</w:t>
+      </w:r>
+      <w:r>
+        <w:rPr>
+          <w:lang w:val="en-US"/>
+        </w:rPr>
+        <w:t xml:space="preserve"> of the medplot package folder. To see where your medplot package is </w:t>
+      </w:r>
+      <w:proofErr w:type="gramStart"/>
+      <w:r>
+        <w:rPr>
+          <w:lang w:val="en-US"/>
+        </w:rPr>
+        <w:t>installed,</w:t>
+      </w:r>
+      <w:proofErr w:type="gramEnd"/>
+      <w:r>
+        <w:rPr>
+          <w:lang w:val="en-US"/>
+        </w:rPr>
+        <w:t xml:space="preserve"> issue the following command</w:t>
+      </w:r>
+      <w:r>
+        <w:rPr>
+          <w:lang w:val="en-US"/>
+        </w:rPr>
+        <w:t>s</w:t>
+      </w:r>
+      <w:r>
+        <w:rPr>
+          <w:lang w:val="en-US"/>
+        </w:rPr>
+        <w:t xml:space="preserve"> at the R prompt:</w:t>
       </w:r>
     </w:p>
     <w:p>
@@ -3970,11 +4091,33 @@
       <w:r>
         <w:t xml:space="preserve">&gt; </w:t>
       </w:r>
-      <w:proofErr w:type="gramStart"/>
-      <w:r>
-        <w:t>library()</w:t>
-      </w:r>
-      <w:proofErr w:type="gramEnd"/>
+      <w:r>
+        <w:rPr>
+          <w:rStyle w:val="ComputerChar"/>
+        </w:rPr>
+        <w:t>library</w:t>
+      </w:r>
+      <w:r>
+        <w:rPr>
+          <w:rStyle w:val="ComputerChar"/>
+        </w:rPr>
+        <w:t>("medplot")</w:t>
+      </w:r>
+      <w:r>
+        <w:rPr>
+          <w:rStyle w:val="ComputerChar"/>
+        </w:rPr>
+        <w:br/>
+      </w:r>
+      <w:r>
+        <w:t xml:space="preserve">&gt; </w:t>
+      </w:r>
+      <w:r>
+        <w:rPr>
+          <w:rStyle w:val="ComputerChar"/>
+        </w:rPr>
+        <w:t>path.package("medplot")</w:t>
+      </w:r>
     </w:p>
     <w:p>
       <w:pPr>
@@ -3988,10 +4131,10 @@
           <w:lang w:eastAsia="sl-SI"/>
         </w:rPr>
         <w:drawing>
-          <wp:inline distT="0" distB="0" distL="0" distR="0" wp14:anchorId="23E70B65" wp14:editId="71ACF263">
-            <wp:extent cx="5760720" cy="4392503"/>
-            <wp:effectExtent l="0" t="0" r="0" b="8255"/>
-            <wp:docPr id="3" name="Slika 3"/>
+          <wp:inline distT="0" distB="0" distL="0" distR="0" wp14:anchorId="078D04C4" wp14:editId="3EAEF879">
+            <wp:extent cx="4429125" cy="742950"/>
+            <wp:effectExtent l="0" t="0" r="9525" b="0"/>
+            <wp:docPr id="6" name="Slika 6"/>
             <wp:cNvGraphicFramePr>
               <a:graphicFrameLocks xmlns:a="http://schemas.openxmlformats.org/drawingml/2006/main" noChangeAspect="1"/>
             </wp:cNvGraphicFramePr>
@@ -4011,7 +4154,7 @@
                   <pic:spPr>
                     <a:xfrm>
                       <a:off x="0" y="0"/>
-                      <a:ext cx="5760720" cy="4392503"/>
+                      <a:ext cx="4429125" cy="742950"/>
                     </a:xfrm>
                     <a:prstGeom prst="rect">
                       <a:avLst/>
@@ -4062,20 +4205,46 @@
         <w:rPr>
           <w:lang w:val="en-US"/>
         </w:rPr>
-        <w:t>/R/win-library/2.15.</w:t>
-      </w:r>
-    </w:p>
-    <w:p>
-      <w:pPr>
-        <w:rPr>
-          <w:lang w:val="en-US"/>
-        </w:rPr>
-      </w:pPr>
-      <w:r>
-        <w:rPr>
-          <w:lang w:val="en-US"/>
-        </w:rPr>
-        <w:t xml:space="preserve">Navigate to the folder where medplot is installed, and enter the medplot subfolder. </w:t>
+        <w:t>/R/win-library/</w:t>
+      </w:r>
+      <w:r>
+        <w:rPr>
+          <w:lang w:val="en-US"/>
+        </w:rPr>
+        <w:t>3.0/medplot</w:t>
+      </w:r>
+      <w:r>
+        <w:rPr>
+          <w:lang w:val="en-US"/>
+        </w:rPr>
+        <w:t>.</w:t>
+      </w:r>
+    </w:p>
+    <w:p>
+      <w:pPr>
+        <w:rPr>
+          <w:lang w:val="en-US"/>
+        </w:rPr>
+      </w:pPr>
+      <w:r>
+        <w:rPr>
+          <w:lang w:val="en-US"/>
+        </w:rPr>
+        <w:t xml:space="preserve">Navigate to the folder where medplot is installed, and enter the </w:t>
+      </w:r>
+      <w:proofErr w:type="spellStart"/>
+      <w:r>
+        <w:rPr>
+          <w:rStyle w:val="ComputerChar"/>
+        </w:rPr>
+        <w:t>exdata</w:t>
+      </w:r>
+      <w:proofErr w:type="spellEnd"/>
+      <w:r>
+        <w:rPr>
+          <w:lang w:val="en-US"/>
+        </w:rPr>
+        <w:t xml:space="preserve"> subfolder. </w:t>
       </w:r>
     </w:p>
     <w:p>
@@ -4089,12 +4258,11 @@
           <w:noProof/>
           <w:lang w:eastAsia="sl-SI"/>
         </w:rPr>
-        <w:lastRenderedPageBreak/>
         <w:drawing>
-          <wp:inline distT="0" distB="0" distL="0" distR="0" wp14:anchorId="12DBB1DC" wp14:editId="1142FBFF">
-            <wp:extent cx="5760720" cy="3293765"/>
-            <wp:effectExtent l="0" t="0" r="0" b="1905"/>
-            <wp:docPr id="4" name="Slika 4"/>
+          <wp:inline distT="0" distB="0" distL="0" distR="0" wp14:anchorId="7B388F6C" wp14:editId="0A37A773">
+            <wp:extent cx="5760720" cy="2340790"/>
+            <wp:effectExtent l="0" t="0" r="0" b="2540"/>
+            <wp:docPr id="8" name="Slika 8"/>
             <wp:cNvGraphicFramePr>
               <a:graphicFrameLocks xmlns:a="http://schemas.openxmlformats.org/drawingml/2006/main" noChangeAspect="1"/>
             </wp:cNvGraphicFramePr>
@@ -4114,7 +4282,7 @@
                   <pic:spPr>
                     <a:xfrm>
                       <a:off x="0" y="0"/>
-                      <a:ext cx="5760720" cy="3293765"/>
+                      <a:ext cx="5760720" cy="2340790"/>
                     </a:xfrm>
                     <a:prstGeom prst="rect">
                       <a:avLst/>
@@ -4130,7 +4298,21 @@
         <w:rPr>
           <w:lang w:val="en-US"/>
         </w:rPr>
-        <w:t>E.g.: the contents of the medplot subfolder.</w:t>
+        <w:t xml:space="preserve">E.g.: the contents of the </w:t>
+      </w:r>
+      <w:proofErr w:type="spellStart"/>
+      <w:r>
+        <w:rPr>
+          <w:lang w:val="en-US"/>
+        </w:rPr>
+        <w:t>exdata</w:t>
+      </w:r>
+      <w:proofErr w:type="spellEnd"/>
+      <w:r>
+        <w:rPr>
+          <w:lang w:val="en-US"/>
+        </w:rPr>
+        <w:t xml:space="preserve"> subfolder.</w:t>
       </w:r>
     </w:p>
     <w:p>
@@ -4157,7 +4339,19 @@
         <w:rPr>
           <w:lang w:val="en-US"/>
         </w:rPr>
-        <w:t xml:space="preserve"> suffix, indicating they contain macros.  Copy these files to your favorite working folder. You can also rename them, if you wish. </w:t>
+        <w:t xml:space="preserve"> suffix, i</w:t>
+      </w:r>
+      <w:r>
+        <w:rPr>
+          <w:lang w:val="en-US"/>
+        </w:rPr>
+        <w:t xml:space="preserve">ndicating they contain macros. </w:t>
+      </w:r>
+      <w:r>
+        <w:rPr>
+          <w:lang w:val="en-US"/>
+        </w:rPr>
+        <w:t xml:space="preserve">Copy these files to your favorite working folder. You can also rename them, if you wish. </w:t>
       </w:r>
       <w:r>
         <w:rPr>
@@ -4166,6 +4360,29 @@
         </w:rPr>
         <w:t>Always work on these copies to avoid losing data when updating the medplot package.</w:t>
       </w:r>
+      <w:r>
+        <w:rPr>
+          <w:b/>
+          <w:lang w:val="en-US"/>
+        </w:rPr>
+        <w:t xml:space="preserve"> The versions in the </w:t>
+      </w:r>
+      <w:proofErr w:type="spellStart"/>
+      <w:r>
+        <w:rPr>
+          <w:b/>
+          <w:lang w:val="en-US"/>
+        </w:rPr>
+        <w:t>exdata</w:t>
+      </w:r>
+      <w:proofErr w:type="spellEnd"/>
+      <w:r>
+        <w:rPr>
+          <w:b/>
+          <w:lang w:val="en-US"/>
+        </w:rPr>
+        <w:t xml:space="preserve"> folder get overwritten at each medplot package update.</w:t>
+      </w:r>
     </w:p>
     <w:p>
       <w:pPr>
@@ -4175,11 +4392,12 @@
         </w:rPr>
       </w:pPr>
       <w:bookmarkStart w:id="9" w:name="_Toc355642195"/>
-      <w:bookmarkStart w:id="10" w:name="_Toc357760100"/>
-      <w:r>
-        <w:rPr>
-          <w:lang w:val="en-US"/>
-        </w:rPr>
+      <w:bookmarkStart w:id="10" w:name="_Toc364441626"/>
+      <w:r>
+        <w:rPr>
+          <w:lang w:val="en-US"/>
+        </w:rPr>
+        <w:lastRenderedPageBreak/>
         <w:t>General usage instructions</w:t>
       </w:r>
       <w:bookmarkEnd w:id="9"/>
@@ -4286,7 +4504,6 @@
           <w:noProof/>
           <w:lang w:eastAsia="sl-SI"/>
         </w:rPr>
-        <w:lastRenderedPageBreak/>
         <w:drawing>
           <wp:inline distT="0" distB="0" distL="0" distR="0" wp14:anchorId="20ECCF54" wp14:editId="37DA85AF">
             <wp:extent cx="2238375" cy="1371600"/>
@@ -4347,21 +4564,19 @@
         <w:rPr>
           <w:lang w:val="en-US"/>
         </w:rPr>
-        <w:t xml:space="preserve">You can find the generated toolbar under the </w:t>
-      </w:r>
-      <w:proofErr w:type="spellStart"/>
-      <w:r>
-        <w:rPr>
-          <w:lang w:val="en-US"/>
-        </w:rPr>
-        <w:t>Addins</w:t>
-      </w:r>
-      <w:proofErr w:type="spellEnd"/>
-      <w:r>
-        <w:rPr>
-          <w:lang w:val="en-US"/>
-        </w:rPr>
-        <w:t xml:space="preserve"> tab. A general RExcel toolbar is on the left side of the tab and the toolbar specific to medplot is on the right (assuming you have no other custom toolbars, of course; see screenshot below).</w:t>
+        <w:t>You can find the generated toolbar under the Add</w:t>
+      </w:r>
+      <w:r>
+        <w:rPr>
+          <w:lang w:val="en-US"/>
+        </w:rPr>
+        <w:t>-I</w:t>
+      </w:r>
+      <w:r>
+        <w:rPr>
+          <w:lang w:val="en-US"/>
+        </w:rPr>
+        <w:t>ns tab. A general RExcel toolbar is on the left side of the tab and the toolbar specific to medplot is on the right (assuming you have no other custom toolbars, of course; see screenshot below).</w:t>
       </w:r>
     </w:p>
     <w:p>
@@ -4459,7 +4674,7 @@
         </w:rPr>
       </w:pPr>
       <w:bookmarkStart w:id="11" w:name="_Toc355642196"/>
-      <w:bookmarkStart w:id="12" w:name="_Toc357760101"/>
+      <w:bookmarkStart w:id="12" w:name="_Toc364441627"/>
       <w:r>
         <w:rPr>
           <w:lang w:val="en-US"/>
@@ -4490,11 +4705,12 @@
         </w:rPr>
       </w:pPr>
       <w:bookmarkStart w:id="13" w:name="_Toc355642197"/>
-      <w:bookmarkStart w:id="14" w:name="_Toc357760102"/>
-      <w:r>
-        <w:rPr>
-          <w:lang w:val="en-US"/>
-        </w:rPr>
+      <w:bookmarkStart w:id="14" w:name="_Toc364441628"/>
+      <w:r>
+        <w:rPr>
+          <w:lang w:val="en-US"/>
+        </w:rPr>
+        <w:lastRenderedPageBreak/>
         <w:t>“Update medplot R package” button</w:t>
       </w:r>
       <w:bookmarkEnd w:id="13"/>
@@ -4549,7 +4765,7 @@
         </w:rPr>
       </w:pPr>
       <w:bookmarkStart w:id="15" w:name="_Toc355642198"/>
-      <w:bookmarkStart w:id="16" w:name="_Toc357760103"/>
+      <w:bookmarkStart w:id="16" w:name="_Toc364441629"/>
       <w:r>
         <w:rPr>
           <w:lang w:val="en-US"/>
@@ -4580,12 +4796,11 @@
         </w:rPr>
       </w:pPr>
       <w:bookmarkStart w:id="17" w:name="_Toc355642199"/>
-      <w:bookmarkStart w:id="18" w:name="_Toc357760104"/>
-      <w:r>
-        <w:rPr>
-          <w:lang w:val="en-US"/>
-        </w:rPr>
-        <w:lastRenderedPageBreak/>
+      <w:bookmarkStart w:id="18" w:name="_Toc364441630"/>
+      <w:r>
+        <w:rPr>
+          <w:lang w:val="en-US"/>
+        </w:rPr>
         <w:t>Closing the Excel file</w:t>
       </w:r>
       <w:bookmarkEnd w:id="17"/>
@@ -4713,7 +4928,7 @@
         </w:rPr>
       </w:pPr>
       <w:bookmarkStart w:id="19" w:name="_Toc355642200"/>
-      <w:bookmarkStart w:id="20" w:name="_Toc357760105"/>
+      <w:bookmarkStart w:id="20" w:name="_Toc364441631"/>
       <w:r>
         <w:rPr>
           <w:lang w:val="en-US"/>
@@ -4953,7 +5168,7 @@
         </w:rPr>
       </w:pPr>
       <w:bookmarkStart w:id="21" w:name="_Toc355642201"/>
-      <w:bookmarkStart w:id="22" w:name="_Toc357760106"/>
+      <w:bookmarkStart w:id="22" w:name="_Toc364441632"/>
       <w:r>
         <w:rPr>
           <w:lang w:val="en-US"/>
@@ -4986,35 +5201,7 @@
         <w:rPr>
           <w:lang w:val="en-US"/>
         </w:rPr>
-        <w:t xml:space="preserve">Working folder containing R scripts (e.g. C:\R\scripts): set path to the folder containing the R code for the shiny application, e.g. the </w:t>
-      </w:r>
-      <w:proofErr w:type="spellStart"/>
-      <w:r>
-        <w:rPr>
-          <w:lang w:val="en-US"/>
-        </w:rPr>
-        <w:t>Symptoms.R</w:t>
-      </w:r>
-      <w:proofErr w:type="spellEnd"/>
-      <w:r>
-        <w:rPr>
-          <w:lang w:val="en-US"/>
-        </w:rPr>
-        <w:t xml:space="preserve"> file. The code is installed together with the medplot package and should be a subfolder of the medplot folder, named “</w:t>
-      </w:r>
-      <w:proofErr w:type="spellStart"/>
-      <w:r>
-        <w:rPr>
-          <w:lang w:val="en-US"/>
-        </w:rPr>
-        <w:t>shinyapp_symptoms</w:t>
-      </w:r>
-      <w:proofErr w:type="spellEnd"/>
-      <w:r>
-        <w:rPr>
-          <w:lang w:val="en-US"/>
-        </w:rPr>
-        <w:t>” (see screenshot for example)</w:t>
+        <w:t>Working folder containing R scripts (e.g. C:\R\scripts): set path to the folder containing the R code for the shiny application, e.g. the Symptoms.R file. The code is installed together with the medplot package and should be a subfolder of the medplot folder, named “shinyapp_symptoms” (see screenshot for example)</w:t>
       </w:r>
       <w:r>
         <w:rPr>
@@ -5126,7 +5313,7 @@
         </w:rPr>
       </w:pPr>
       <w:bookmarkStart w:id="23" w:name="_Toc355642202"/>
-      <w:bookmarkStart w:id="24" w:name="_Toc357760107"/>
+      <w:bookmarkStart w:id="24" w:name="_Toc364441633"/>
       <w:r>
         <w:rPr>
           <w:lang w:val="en-US"/>
@@ -5219,7 +5406,7 @@
         </w:rPr>
       </w:pPr>
       <w:bookmarkStart w:id="25" w:name="_Toc355642203"/>
-      <w:bookmarkStart w:id="26" w:name="_Toc357760108"/>
+      <w:bookmarkStart w:id="26" w:name="_Toc364441634"/>
       <w:r>
         <w:rPr>
           <w:lang w:val="en-US"/>
@@ -5350,7 +5537,7 @@
         </w:rPr>
       </w:pPr>
       <w:bookmarkStart w:id="27" w:name="_Toc355642204"/>
-      <w:bookmarkStart w:id="28" w:name="_Toc357760109"/>
+      <w:bookmarkStart w:id="28" w:name="_Toc364441635"/>
       <w:r>
         <w:rPr>
           <w:lang w:val="en-US"/>
@@ -5381,7 +5568,7 @@
         </w:rPr>
       </w:pPr>
       <w:bookmarkStart w:id="29" w:name="_Toc355642205"/>
-      <w:bookmarkStart w:id="30" w:name="_Toc357760110"/>
+      <w:bookmarkStart w:id="30" w:name="_Toc364441636"/>
       <w:r>
         <w:rPr>
           <w:lang w:val="en-US"/>
@@ -5609,7 +5796,7 @@
         </w:rPr>
       </w:pPr>
       <w:bookmarkStart w:id="31" w:name="_Toc355642206"/>
-      <w:bookmarkStart w:id="32" w:name="_Toc357760111"/>
+      <w:bookmarkStart w:id="32" w:name="_Toc364441637"/>
       <w:r>
         <w:rPr>
           <w:lang w:val="en-US"/>
@@ -5788,7 +5975,7 @@
         </w:rPr>
       </w:pPr>
       <w:bookmarkStart w:id="33" w:name="_Toc355642207"/>
-      <w:bookmarkStart w:id="34" w:name="_Toc357760112"/>
+      <w:bookmarkStart w:id="34" w:name="_Toc364441638"/>
       <w:r>
         <w:rPr>
           <w:lang w:val="en-US"/>
@@ -6011,7 +6198,7 @@
         </w:rPr>
       </w:pPr>
       <w:bookmarkStart w:id="35" w:name="_Toc355642208"/>
-      <w:bookmarkStart w:id="36" w:name="_Toc357760113"/>
+      <w:bookmarkStart w:id="36" w:name="_Toc364441639"/>
       <w:r>
         <w:rPr>
           <w:lang w:val="en-US"/>
@@ -6104,7 +6291,7 @@
         </w:rPr>
       </w:pPr>
       <w:bookmarkStart w:id="37" w:name="_Toc355642209"/>
-      <w:bookmarkStart w:id="38" w:name="_Toc357760114"/>
+      <w:bookmarkStart w:id="38" w:name="_Toc364441640"/>
       <w:r>
         <w:rPr>
           <w:lang w:val="en-US"/>
@@ -6467,7 +6654,7 @@
         </w:rPr>
       </w:pPr>
       <w:bookmarkStart w:id="39" w:name="_Toc355642210"/>
-      <w:bookmarkStart w:id="40" w:name="_Toc357760115"/>
+      <w:bookmarkStart w:id="40" w:name="_Toc364441641"/>
       <w:r>
         <w:rPr>
           <w:lang w:val="en-US"/>
@@ -6506,7 +6693,7 @@
         </w:rPr>
       </w:pPr>
       <w:bookmarkStart w:id="41" w:name="_Toc355642211"/>
-      <w:bookmarkStart w:id="42" w:name="_Toc357760116"/>
+      <w:bookmarkStart w:id="42" w:name="_Toc364441642"/>
       <w:r>
         <w:rPr>
           <w:lang w:val="en-US"/>
@@ -6770,7 +6957,7 @@
         </w:rPr>
       </w:pPr>
       <w:bookmarkStart w:id="43" w:name="_Toc355642212"/>
-      <w:bookmarkStart w:id="44" w:name="_Toc357760117"/>
+      <w:bookmarkStart w:id="44" w:name="_Toc364441643"/>
       <w:r>
         <w:rPr>
           <w:lang w:val="en-US"/>
@@ -9273,7 +9460,7 @@
 </file>
 
 <file path=customXml/itemProps1.xml><?xml version="1.0" encoding="utf-8"?>
-<ds:datastoreItem xmlns:ds="http://schemas.openxmlformats.org/officeDocument/2006/customXml" ds:itemID="{76F4ACC9-0653-444A-A798-31B2B162822B}">
+<ds:datastoreItem xmlns:ds="http://schemas.openxmlformats.org/officeDocument/2006/customXml" ds:itemID="{2E01B026-08DA-4629-A1D2-30511A437F73}">
   <ds:schemaRefs>
     <ds:schemaRef ds:uri="http://schemas.openxmlformats.org/officeDocument/2006/bibliography"/>
   </ds:schemaRefs>

</xml_diff>

<commit_message>
Crated new help file meant for shiny specific installation. Some modifications of Excel template.
</commit_message>
<xml_diff>
--- a/inst/doc/medplot-Instructions.docx
+++ b/inst/doc/medplot-Instructions.docx
@@ -10,6 +10,8 @@
           <w:lang w:val="en-US"/>
         </w:rPr>
       </w:pPr>
+      <w:bookmarkStart w:id="0" w:name="_GoBack"/>
+      <w:bookmarkEnd w:id="0"/>
       <w:proofErr w:type="gramStart"/>
       <w:r>
         <w:rPr>
@@ -62,8 +64,6 @@
             <w:t>Contents</w:t>
           </w:r>
         </w:p>
-        <w:bookmarkStart w:id="0" w:name="_GoBack"/>
-        <w:bookmarkEnd w:id="0"/>
         <w:p>
           <w:pPr>
             <w:pStyle w:val="Kazalovsebine1"/>
@@ -2276,7 +2276,7 @@
       <w:r>
         <w:rPr>
           <w:noProof/>
-          <w:lang w:eastAsia="sl-SI"/>
+          <w:lang w:val="en-US"/>
         </w:rPr>
         <w:drawing>
           <wp:inline distT="0" distB="0" distL="0" distR="0" wp14:anchorId="2C4B3804" wp14:editId="5CB0B5F0">
@@ -2947,7 +2947,7 @@
       <w:r>
         <w:rPr>
           <w:noProof/>
-          <w:lang w:eastAsia="sl-SI"/>
+          <w:lang w:val="en-US"/>
         </w:rPr>
         <w:drawing>
           <wp:inline distT="0" distB="0" distL="0" distR="0" wp14:anchorId="024092C8" wp14:editId="024BA6ED">
@@ -3733,7 +3733,7 @@
       <w:r>
         <w:rPr>
           <w:noProof/>
-          <w:lang w:eastAsia="sl-SI"/>
+          <w:lang w:val="en-US"/>
         </w:rPr>
         <w:lastRenderedPageBreak/>
         <w:drawing>
@@ -4128,7 +4128,7 @@
       <w:r>
         <w:rPr>
           <w:noProof/>
-          <w:lang w:eastAsia="sl-SI"/>
+          <w:lang w:val="en-US"/>
         </w:rPr>
         <w:drawing>
           <wp:inline distT="0" distB="0" distL="0" distR="0" wp14:anchorId="078D04C4" wp14:editId="3EAEF879">
@@ -4256,7 +4256,7 @@
       <w:r>
         <w:rPr>
           <w:noProof/>
-          <w:lang w:eastAsia="sl-SI"/>
+          <w:lang w:val="en-US"/>
         </w:rPr>
         <w:drawing>
           <wp:inline distT="0" distB="0" distL="0" distR="0" wp14:anchorId="7B388F6C" wp14:editId="0A37A773">
@@ -4425,7 +4425,7 @@
       <w:r>
         <w:rPr>
           <w:noProof/>
-          <w:lang w:eastAsia="sl-SI"/>
+          <w:lang w:val="en-US"/>
         </w:rPr>
         <w:drawing>
           <wp:inline distT="0" distB="0" distL="0" distR="0" wp14:anchorId="263DC7F9" wp14:editId="2B2D5FA5">
@@ -4502,7 +4502,7 @@
       <w:r>
         <w:rPr>
           <w:noProof/>
-          <w:lang w:eastAsia="sl-SI"/>
+          <w:lang w:val="en-US"/>
         </w:rPr>
         <w:drawing>
           <wp:inline distT="0" distB="0" distL="0" distR="0" wp14:anchorId="20ECCF54" wp14:editId="37DA85AF">
@@ -4588,7 +4588,7 @@
       <w:r>
         <w:rPr>
           <w:noProof/>
-          <w:lang w:eastAsia="sl-SI"/>
+          <w:lang w:val="en-US"/>
         </w:rPr>
         <w:drawing>
           <wp:inline distT="0" distB="0" distL="0" distR="0">
@@ -4828,7 +4828,7 @@
       <w:r>
         <w:rPr>
           <w:noProof/>
-          <w:lang w:eastAsia="sl-SI"/>
+          <w:lang w:val="en-US"/>
         </w:rPr>
         <w:drawing>
           <wp:inline distT="0" distB="0" distL="0" distR="0" wp14:anchorId="0B067416" wp14:editId="11A022DF">
@@ -5095,7 +5095,7 @@
       <w:r>
         <w:rPr>
           <w:noProof/>
-          <w:lang w:eastAsia="sl-SI"/>
+          <w:lang w:val="en-US"/>
         </w:rPr>
         <w:drawing>
           <wp:inline distT="0" distB="0" distL="0" distR="0" wp14:anchorId="4766854D" wp14:editId="4314AEF8">
@@ -5246,7 +5246,7 @@
       <w:r>
         <w:rPr>
           <w:noProof/>
-          <w:lang w:eastAsia="sl-SI"/>
+          <w:lang w:val="en-US"/>
         </w:rPr>
         <w:drawing>
           <wp:inline distT="0" distB="0" distL="0" distR="0" wp14:anchorId="0B892B53" wp14:editId="284FD0B7">
@@ -5345,7 +5345,7 @@
       <w:r>
         <w:rPr>
           <w:noProof/>
-          <w:lang w:eastAsia="sl-SI"/>
+          <w:lang w:val="en-US"/>
         </w:rPr>
         <w:lastRenderedPageBreak/>
         <w:drawing>
@@ -5477,7 +5477,7 @@
       <w:r>
         <w:rPr>
           <w:noProof/>
-          <w:lang w:eastAsia="sl-SI"/>
+          <w:lang w:val="en-US"/>
         </w:rPr>
         <w:drawing>
           <wp:inline distT="0" distB="0" distL="0" distR="0" wp14:anchorId="5287B6DD" wp14:editId="3B7F2483">
@@ -5600,7 +5600,7 @@
       <w:r>
         <w:rPr>
           <w:noProof/>
-          <w:lang w:eastAsia="sl-SI"/>
+          <w:lang w:val="en-US"/>
         </w:rPr>
         <w:lastRenderedPageBreak/>
         <w:drawing>
@@ -5691,7 +5691,7 @@
       <w:r>
         <w:rPr>
           <w:noProof/>
-          <w:lang w:eastAsia="sl-SI"/>
+          <w:lang w:val="en-US"/>
         </w:rPr>
         <w:drawing>
           <wp:inline distT="0" distB="0" distL="0" distR="0" wp14:anchorId="7E8DD127" wp14:editId="219DC5AC">
@@ -6138,7 +6138,7 @@
       <w:r>
         <w:rPr>
           <w:noProof/>
-          <w:lang w:eastAsia="sl-SI"/>
+          <w:lang w:val="en-US"/>
         </w:rPr>
         <w:drawing>
           <wp:inline distT="0" distB="0" distL="0" distR="0" wp14:anchorId="3CB51EBE" wp14:editId="0B692EE7">
@@ -6231,7 +6231,7 @@
       <w:r>
         <w:rPr>
           <w:noProof/>
-          <w:lang w:eastAsia="sl-SI"/>
+          <w:lang w:val="en-US"/>
         </w:rPr>
         <w:drawing>
           <wp:inline distT="0" distB="0" distL="0" distR="0" wp14:anchorId="5D38F928" wp14:editId="6DBB57EF">
@@ -6725,7 +6725,7 @@
       <w:r>
         <w:rPr>
           <w:noProof/>
-          <w:lang w:eastAsia="sl-SI"/>
+          <w:lang w:val="en-US"/>
         </w:rPr>
         <w:drawing>
           <wp:inline distT="0" distB="0" distL="0" distR="0">
@@ -6842,7 +6842,7 @@
       <w:r>
         <w:rPr>
           <w:noProof/>
-          <w:lang w:eastAsia="sl-SI"/>
+          <w:lang w:val="en-US"/>
         </w:rPr>
         <w:lastRenderedPageBreak/>
         <w:drawing>
@@ -9460,7 +9460,7 @@
 </file>
 
 <file path=customXml/itemProps1.xml><?xml version="1.0" encoding="utf-8"?>
-<ds:datastoreItem xmlns:ds="http://schemas.openxmlformats.org/officeDocument/2006/customXml" ds:itemID="{2E01B026-08DA-4629-A1D2-30511A437F73}">
+<ds:datastoreItem xmlns:ds="http://schemas.openxmlformats.org/officeDocument/2006/customXml" ds:itemID="{1F3D14D9-1F11-4B93-96E6-167F9F375C8A}">
   <ds:schemaRefs>
     <ds:schemaRef ds:uri="http://schemas.openxmlformats.org/officeDocument/2006/bibliography"/>
   </ds:schemaRefs>

</xml_diff>